<commit_message>
Add More Test Cases
</commit_message>
<xml_diff>
--- a/documentation/Assignment 3/Assignment 3.docx
+++ b/documentation/Assignment 3/Assignment 3.docx
@@ -304,19 +304,7 @@
         <w:rPr>
           <w:rStyle w:val="SubtleEmphasis"/>
         </w:rPr>
-        <w:t>Check Data</w:t>
-      </w:r>
-      <w:r>
-        <w:rPr>
-          <w:rStyle w:val="SubtleEmphasis"/>
-        </w:rPr>
-        <w:t>S</w:t>
-      </w:r>
-      <w:r>
-        <w:rPr>
-          <w:rStyle w:val="SubtleEmphasis"/>
-        </w:rPr>
-        <w:t xml:space="preserve">et </w:t>
+        <w:t xml:space="preserve">Check DataSet </w:t>
       </w:r>
       <w:r>
         <w:rPr>
@@ -355,13 +343,15 @@
           <w:rStyle w:val="SubtleEmphasis"/>
           <w:i w:val="0"/>
           <w:iCs w:val="0"/>
-        </w:rPr>
-      </w:pPr>
-      <w:r>
-        <w:rPr>
-          <w:rStyle w:val="SubtleEmphasis"/>
-          <w:i w:val="0"/>
-          <w:iCs w:val="0"/>
+          <w:color w:val="000000" w:themeColor="text1"/>
+        </w:rPr>
+      </w:pPr>
+      <w:r>
+        <w:rPr>
+          <w:rStyle w:val="SubtleEmphasis"/>
+          <w:i w:val="0"/>
+          <w:iCs w:val="0"/>
+          <w:color w:val="000000" w:themeColor="text1"/>
         </w:rPr>
         <w:t>Valid Inputs:</w:t>
       </w:r>
@@ -370,6 +360,7 @@
           <w:rStyle w:val="SubtleEmphasis"/>
           <w:i w:val="0"/>
           <w:iCs w:val="0"/>
+          <w:color w:val="000000" w:themeColor="text1"/>
         </w:rPr>
         <w:tab/>
       </w:r>
@@ -378,48 +369,172 @@
           <w:rStyle w:val="SubtleEmphasis"/>
           <w:i w:val="0"/>
           <w:iCs w:val="0"/>
+          <w:color w:val="000000" w:themeColor="text1"/>
         </w:rPr>
         <w:tab/>
-      </w:r>
-      <w:r>
-        <w:rPr>
-          <w:rStyle w:val="SubtleEmphasis"/>
-          <w:i w:val="0"/>
-          <w:iCs w:val="0"/>
-        </w:rPr>
-        <w:t>File Text Object and character delimiter</w:t>
-      </w:r>
-      <w:r>
-        <w:rPr>
-          <w:rStyle w:val="SubtleEmphasis"/>
-          <w:i w:val="0"/>
-          <w:iCs w:val="0"/>
+        <w:t>File Text Object and character delimiter.</w:t>
+      </w:r>
+    </w:p>
+    <w:p>
+      <w:pPr>
+        <w:ind w:left="2160" w:hanging="2160"/>
+        <w:rPr>
+          <w:rStyle w:val="SubtleEmphasis"/>
+          <w:i w:val="0"/>
+          <w:iCs w:val="0"/>
+          <w:color w:val="000000" w:themeColor="text1"/>
+        </w:rPr>
+      </w:pPr>
+      <w:r>
+        <w:rPr>
+          <w:rStyle w:val="SubtleEmphasis"/>
+          <w:i w:val="0"/>
+          <w:iCs w:val="0"/>
+          <w:color w:val="000000" w:themeColor="text1"/>
+        </w:rPr>
+        <w:t xml:space="preserve">Expected Output: </w:t>
+      </w:r>
+      <w:r>
+        <w:rPr>
+          <w:rStyle w:val="SubtleEmphasis"/>
+          <w:i w:val="0"/>
+          <w:iCs w:val="0"/>
+          <w:color w:val="000000" w:themeColor="text1"/>
+        </w:rPr>
+        <w:tab/>
+        <w:t xml:space="preserve">Data Set Object with a list of Datapoints otherwise input </w:t>
+      </w:r>
+      <w:proofErr w:type="spellStart"/>
+      <w:r>
+        <w:rPr>
+          <w:rStyle w:val="SubtleEmphasis"/>
+          <w:i w:val="0"/>
+          <w:iCs w:val="0"/>
+          <w:color w:val="000000" w:themeColor="text1"/>
+        </w:rPr>
+        <w:t>input</w:t>
+      </w:r>
+      <w:proofErr w:type="spellEnd"/>
+      <w:r>
+        <w:rPr>
+          <w:rStyle w:val="SubtleEmphasis"/>
+          <w:i w:val="0"/>
+          <w:iCs w:val="0"/>
+          <w:color w:val="000000" w:themeColor="text1"/>
+        </w:rPr>
+        <w:t xml:space="preserve"> is invalid. </w:t>
+      </w:r>
+      <w:proofErr w:type="gramStart"/>
+      <w:r>
+        <w:rPr>
+          <w:rStyle w:val="SubtleEmphasis"/>
+          <w:i w:val="0"/>
+          <w:iCs w:val="0"/>
+          <w:color w:val="000000" w:themeColor="text1"/>
+        </w:rPr>
+        <w:t>Error(</w:t>
+      </w:r>
+      <w:proofErr w:type="gramEnd"/>
+      <w:r>
+        <w:rPr>
+          <w:rStyle w:val="SubtleEmphasis"/>
+          <w:i w:val="0"/>
+          <w:iCs w:val="0"/>
+          <w:color w:val="000000" w:themeColor="text1"/>
+        </w:rPr>
+        <w:t>“Object classified as File Text Object and/or wrong delimiter argument”).</w:t>
+      </w:r>
+    </w:p>
+    <w:p>
+      <w:pPr>
+        <w:ind w:left="2160" w:hanging="2160"/>
+        <w:rPr>
+          <w:rStyle w:val="SubtleEmphasis"/>
+          <w:i w:val="0"/>
+          <w:iCs w:val="0"/>
+        </w:rPr>
+      </w:pPr>
+    </w:p>
+    <w:p>
+      <w:pPr>
+        <w:pStyle w:val="Heading4"/>
+      </w:pPr>
+      <w:r>
+        <w:t xml:space="preserve">Test Case </w:t>
+      </w:r>
+      <w:r>
+        <w:t>2</w:t>
+      </w:r>
+    </w:p>
+    <w:p>
+      <w:pPr>
+        <w:rPr>
+          <w:rStyle w:val="SubtleEmphasis"/>
+          <w:i w:val="0"/>
+          <w:iCs w:val="0"/>
+        </w:rPr>
+      </w:pPr>
+      <w:r>
+        <w:rPr>
+          <w:rStyle w:val="SubtleEmphasis"/>
+        </w:rPr>
+        <w:t>Ensure</w:t>
+      </w:r>
+      <w:r>
+        <w:rPr>
+          <w:rStyle w:val="SubtleEmphasis"/>
+        </w:rPr>
+        <w:t xml:space="preserve"> the function to </w:t>
+      </w:r>
+      <w:r>
+        <w:rPr>
+          <w:rStyle w:val="SubtleEmphasis"/>
+        </w:rPr>
+        <w:t xml:space="preserve">handle missing data works to fill any </w:t>
+      </w:r>
+      <w:r>
+        <w:rPr>
+          <w:rStyle w:val="SubtleEmphasis"/>
+        </w:rPr>
+        <w:t>absent</w:t>
+      </w:r>
+      <w:r>
+        <w:rPr>
+          <w:rStyle w:val="SubtleEmphasis"/>
+        </w:rPr>
+        <w:t xml:space="preserve"> fields in the input</w:t>
+      </w:r>
+      <w:r>
+        <w:rPr>
+          <w:rStyle w:val="SubtleEmphasis"/>
         </w:rPr>
         <w:t>.</w:t>
       </w:r>
     </w:p>
     <w:p>
       <w:pPr>
-        <w:ind w:left="2160" w:hanging="2160"/>
-        <w:rPr>
-          <w:rStyle w:val="SubtleEmphasis"/>
-          <w:i w:val="0"/>
-          <w:iCs w:val="0"/>
-        </w:rPr>
-      </w:pPr>
-      <w:r>
-        <w:rPr>
-          <w:rStyle w:val="SubtleEmphasis"/>
-          <w:i w:val="0"/>
-          <w:iCs w:val="0"/>
-        </w:rPr>
-        <w:t xml:space="preserve">Expected Output: </w:t>
-      </w:r>
-      <w:r>
-        <w:rPr>
-          <w:rStyle w:val="SubtleEmphasis"/>
-          <w:i w:val="0"/>
-          <w:iCs w:val="0"/>
+        <w:rPr>
+          <w:rStyle w:val="SubtleEmphasis"/>
+          <w:i w:val="0"/>
+          <w:iCs w:val="0"/>
+          <w:color w:val="000000" w:themeColor="text1"/>
+        </w:rPr>
+      </w:pPr>
+      <w:r>
+        <w:rPr>
+          <w:rStyle w:val="SubtleEmphasis"/>
+          <w:i w:val="0"/>
+          <w:iCs w:val="0"/>
+          <w:color w:val="000000" w:themeColor="text1"/>
+        </w:rPr>
+        <w:t>Valid Inputs:</w:t>
+      </w:r>
+      <w:r>
+        <w:rPr>
+          <w:rStyle w:val="SubtleEmphasis"/>
+          <w:i w:val="0"/>
+          <w:iCs w:val="0"/>
+          <w:color w:val="000000" w:themeColor="text1"/>
         </w:rPr>
         <w:tab/>
       </w:r>
@@ -428,158 +543,9 @@
           <w:rStyle w:val="SubtleEmphasis"/>
           <w:i w:val="0"/>
           <w:iCs w:val="0"/>
-        </w:rPr>
-        <w:t xml:space="preserve">Data Set Object with a list of Datapoints otherwise input </w:t>
-      </w:r>
-      <w:proofErr w:type="spellStart"/>
-      <w:r>
-        <w:rPr>
-          <w:rStyle w:val="SubtleEmphasis"/>
-          <w:i w:val="0"/>
-          <w:iCs w:val="0"/>
-        </w:rPr>
-        <w:t>input</w:t>
-      </w:r>
-      <w:proofErr w:type="spellEnd"/>
-      <w:r>
-        <w:rPr>
-          <w:rStyle w:val="SubtleEmphasis"/>
-          <w:i w:val="0"/>
-          <w:iCs w:val="0"/>
-        </w:rPr>
-        <w:t xml:space="preserve"> is invalid. </w:t>
-      </w:r>
-      <w:proofErr w:type="gramStart"/>
-      <w:r>
-        <w:rPr>
-          <w:rStyle w:val="SubtleEmphasis"/>
-          <w:i w:val="0"/>
-          <w:iCs w:val="0"/>
-        </w:rPr>
-        <w:t>Error(</w:t>
-      </w:r>
-      <w:proofErr w:type="gramEnd"/>
-      <w:r>
-        <w:rPr>
-          <w:rStyle w:val="SubtleEmphasis"/>
-          <w:i w:val="0"/>
-          <w:iCs w:val="0"/>
-        </w:rPr>
-        <w:t>“Object classified as File Text Object and/or wrong delimiter argument”)</w:t>
-      </w:r>
-      <w:r>
-        <w:rPr>
-          <w:rStyle w:val="SubtleEmphasis"/>
-          <w:i w:val="0"/>
-          <w:iCs w:val="0"/>
-        </w:rPr>
-        <w:t>.</w:t>
-      </w:r>
-    </w:p>
-    <w:p>
-      <w:pPr>
-        <w:ind w:left="2160" w:hanging="2160"/>
-        <w:rPr>
-          <w:rStyle w:val="SubtleEmphasis"/>
-          <w:i w:val="0"/>
-          <w:iCs w:val="0"/>
-        </w:rPr>
-      </w:pPr>
-    </w:p>
-    <w:p>
-      <w:pPr>
-        <w:pStyle w:val="Heading4"/>
-      </w:pPr>
-      <w:r>
-        <w:t xml:space="preserve">Test Case </w:t>
-      </w:r>
-      <w:r>
-        <w:t>2</w:t>
-      </w:r>
-    </w:p>
-    <w:p>
-      <w:pPr>
-        <w:rPr>
-          <w:rStyle w:val="SubtleEmphasis"/>
-          <w:i w:val="0"/>
-          <w:iCs w:val="0"/>
-        </w:rPr>
-      </w:pPr>
-      <w:r>
-        <w:rPr>
-          <w:rStyle w:val="SubtleEmphasis"/>
-        </w:rPr>
-        <w:t>Ensure</w:t>
-      </w:r>
-      <w:r>
-        <w:rPr>
-          <w:rStyle w:val="SubtleEmphasis"/>
-        </w:rPr>
-        <w:t xml:space="preserve"> the function to </w:t>
-      </w:r>
-      <w:r>
-        <w:rPr>
-          <w:rStyle w:val="SubtleEmphasis"/>
-        </w:rPr>
-        <w:t xml:space="preserve">handle missing data works to fill any </w:t>
-      </w:r>
-      <w:r>
-        <w:rPr>
-          <w:rStyle w:val="SubtleEmphasis"/>
-        </w:rPr>
-        <w:t>absent</w:t>
-      </w:r>
-      <w:r>
-        <w:rPr>
-          <w:rStyle w:val="SubtleEmphasis"/>
-        </w:rPr>
-        <w:t xml:space="preserve"> fields in the input</w:t>
-      </w:r>
-      <w:r>
-        <w:rPr>
-          <w:rStyle w:val="SubtleEmphasis"/>
-        </w:rPr>
-        <w:t>.</w:t>
-      </w:r>
-    </w:p>
-    <w:p>
-      <w:pPr>
-        <w:rPr>
-          <w:rStyle w:val="SubtleEmphasis"/>
-          <w:i w:val="0"/>
-          <w:iCs w:val="0"/>
-        </w:rPr>
-      </w:pPr>
-      <w:r>
-        <w:rPr>
-          <w:rStyle w:val="SubtleEmphasis"/>
-          <w:i w:val="0"/>
-          <w:iCs w:val="0"/>
-        </w:rPr>
-        <w:t>Valid Inputs:</w:t>
-      </w:r>
-      <w:r>
-        <w:rPr>
-          <w:rStyle w:val="SubtleEmphasis"/>
-          <w:i w:val="0"/>
-          <w:iCs w:val="0"/>
+          <w:color w:val="000000" w:themeColor="text1"/>
         </w:rPr>
         <w:tab/>
-      </w:r>
-      <w:r>
-        <w:rPr>
-          <w:rStyle w:val="SubtleEmphasis"/>
-          <w:i w:val="0"/>
-          <w:iCs w:val="0"/>
-        </w:rPr>
-        <w:tab/>
-      </w:r>
-      <w:r>
-        <w:rPr>
-          <w:rStyle w:val="SubtleEmphasis"/>
-          <w:i w:val="0"/>
-          <w:iCs w:val="0"/>
-        </w:rPr>
         <w:t xml:space="preserve">File Text Object with &gt; 75% of filled in fields (function: </w:t>
       </w:r>
       <w:proofErr w:type="spellStart"/>
@@ -587,25 +553,15 @@
       <w:r>
         <w:rPr>
           <w:rStyle w:val="SubtleEmphasis"/>
-        </w:rPr>
-        <w:t>h</w:t>
-      </w:r>
-      <w:r>
-        <w:rPr>
-          <w:rStyle w:val="SubtleEmphasis"/>
-        </w:rPr>
-        <w:t>andleMissingDat</w:t>
-      </w:r>
-      <w:r>
-        <w:rPr>
-          <w:rStyle w:val="SubtleEmphasis"/>
-        </w:rPr>
-        <w:t>a</w:t>
+          <w:color w:val="000000" w:themeColor="text1"/>
+        </w:rPr>
+        <w:t>handleMissingData</w:t>
       </w:r>
       <w:proofErr w:type="spellEnd"/>
       <w:r>
         <w:rPr>
           <w:rStyle w:val="SubtleEmphasis"/>
+          <w:color w:val="000000" w:themeColor="text1"/>
         </w:rPr>
         <w:t>(</w:t>
       </w:r>
@@ -613,6 +569,7 @@
       <w:r>
         <w:rPr>
           <w:rStyle w:val="SubtleEmphasis"/>
+          <w:color w:val="000000" w:themeColor="text1"/>
         </w:rPr>
         <w:t>)</w:t>
       </w:r>
@@ -621,32 +578,194 @@
           <w:rStyle w:val="SubtleEmphasis"/>
           <w:i w:val="0"/>
           <w:iCs w:val="0"/>
-        </w:rPr>
-        <w:t xml:space="preserve"> )</w:t>
-      </w:r>
-      <w:r>
-        <w:rPr>
-          <w:rStyle w:val="SubtleEmphasis"/>
-          <w:i w:val="0"/>
-          <w:iCs w:val="0"/>
+          <w:color w:val="000000" w:themeColor="text1"/>
+        </w:rPr>
+        <w:t xml:space="preserve"> ).</w:t>
+      </w:r>
+    </w:p>
+    <w:p>
+      <w:pPr>
+        <w:rPr>
+          <w:rStyle w:val="SubtleEmphasis"/>
+          <w:i w:val="0"/>
+          <w:iCs w:val="0"/>
+          <w:color w:val="000000" w:themeColor="text1"/>
+        </w:rPr>
+      </w:pPr>
+      <w:r>
+        <w:rPr>
+          <w:rStyle w:val="SubtleEmphasis"/>
+          <w:i w:val="0"/>
+          <w:iCs w:val="0"/>
+          <w:color w:val="000000" w:themeColor="text1"/>
+        </w:rPr>
+        <w:t xml:space="preserve">Expected Output: </w:t>
+      </w:r>
+      <w:r>
+        <w:rPr>
+          <w:rStyle w:val="SubtleEmphasis"/>
+          <w:i w:val="0"/>
+          <w:iCs w:val="0"/>
+          <w:color w:val="000000" w:themeColor="text1"/>
+        </w:rPr>
+        <w:tab/>
+        <w:t>Data Set Object with list of Datapoints with no missing Fields in List of Datapoints.</w:t>
+      </w:r>
+    </w:p>
+    <w:p>
+      <w:pPr>
+        <w:ind w:left="2160" w:hanging="2160"/>
+        <w:rPr>
+          <w:rStyle w:val="SubtleEmphasis"/>
+          <w:i w:val="0"/>
+          <w:iCs w:val="0"/>
+        </w:rPr>
+      </w:pPr>
+    </w:p>
+    <w:p>
+      <w:pPr>
+        <w:pStyle w:val="Heading4"/>
+      </w:pPr>
+      <w:r>
+        <w:t xml:space="preserve">Test Case </w:t>
+      </w:r>
+      <w:r>
+        <w:t>3</w:t>
+      </w:r>
+    </w:p>
+    <w:p>
+      <w:pPr>
+        <w:rPr>
+          <w:rStyle w:val="SubtleEmphasis"/>
+        </w:rPr>
+      </w:pPr>
+      <w:r>
+        <w:rPr>
+          <w:rStyle w:val="SubtleEmphasis"/>
+        </w:rPr>
+        <w:t xml:space="preserve">Test </w:t>
+      </w:r>
+      <w:r>
+        <w:rPr>
+          <w:rStyle w:val="SubtleEmphasis"/>
+        </w:rPr>
+        <w:t xml:space="preserve">the </w:t>
+      </w:r>
+      <w:r>
+        <w:rPr>
+          <w:rStyle w:val="SubtleEmphasis"/>
+        </w:rPr>
+        <w:t xml:space="preserve">split function For Dataset Class. </w:t>
+      </w:r>
+      <w:r>
+        <w:rPr>
+          <w:rStyle w:val="SubtleEmphasis"/>
+        </w:rPr>
+        <w:t>The c</w:t>
+      </w:r>
+      <w:r>
+        <w:rPr>
+          <w:rStyle w:val="SubtleEmphasis"/>
+        </w:rPr>
+        <w:t xml:space="preserve">lass should be able to split itself to produce subsets as an array list for </w:t>
+      </w:r>
+      <w:r>
+        <w:rPr>
+          <w:rStyle w:val="SubtleEmphasis"/>
+        </w:rPr>
+        <w:t>t</w:t>
+      </w:r>
+      <w:r>
+        <w:rPr>
+          <w:rStyle w:val="SubtleEmphasis"/>
+        </w:rPr>
+        <w:t xml:space="preserve">raining, </w:t>
+      </w:r>
+      <w:r>
+        <w:rPr>
+          <w:rStyle w:val="SubtleEmphasis"/>
+        </w:rPr>
+        <w:t>t</w:t>
+      </w:r>
+      <w:r>
+        <w:rPr>
+          <w:rStyle w:val="SubtleEmphasis"/>
+        </w:rPr>
+        <w:t xml:space="preserve">esting, </w:t>
+      </w:r>
+      <w:r>
+        <w:rPr>
+          <w:rStyle w:val="SubtleEmphasis"/>
+        </w:rPr>
+        <w:t>and v</w:t>
+      </w:r>
+      <w:r>
+        <w:rPr>
+          <w:rStyle w:val="SubtleEmphasis"/>
+        </w:rPr>
+        <w:t>alidation</w:t>
+      </w:r>
+      <w:r>
+        <w:rPr>
+          <w:rStyle w:val="SubtleEmphasis"/>
         </w:rPr>
         <w:t>.</w:t>
       </w:r>
     </w:p>
     <w:p>
       <w:pPr>
+        <w:rPr>
+          <w:rStyle w:val="SubtleEmphasis"/>
+          <w:i w:val="0"/>
+          <w:iCs w:val="0"/>
+          <w:color w:val="000000" w:themeColor="text1"/>
+        </w:rPr>
+      </w:pPr>
+      <w:r>
+        <w:rPr>
+          <w:rStyle w:val="SubtleEmphasis"/>
+          <w:i w:val="0"/>
+          <w:iCs w:val="0"/>
+          <w:color w:val="000000" w:themeColor="text1"/>
+        </w:rPr>
+        <w:t>Valid Inputs:</w:t>
+      </w:r>
+      <w:r>
+        <w:rPr>
+          <w:rStyle w:val="SubtleEmphasis"/>
+          <w:i w:val="0"/>
+          <w:iCs w:val="0"/>
+          <w:color w:val="000000" w:themeColor="text1"/>
+        </w:rPr>
+        <w:tab/>
+      </w:r>
+      <w:r>
+        <w:rPr>
+          <w:rStyle w:val="SubtleEmphasis"/>
+          <w:i w:val="0"/>
+          <w:iCs w:val="0"/>
+          <w:color w:val="000000" w:themeColor="text1"/>
+        </w:rPr>
+        <w:tab/>
+        <w:t>Instance of Data Set object.</w:t>
+      </w:r>
+    </w:p>
+    <w:p>
+      <w:pPr>
         <w:ind w:left="2160" w:hanging="2160"/>
         <w:rPr>
           <w:rStyle w:val="SubtleEmphasis"/>
           <w:i w:val="0"/>
           <w:iCs w:val="0"/>
-        </w:rPr>
-      </w:pPr>
-      <w:r>
-        <w:rPr>
-          <w:rStyle w:val="SubtleEmphasis"/>
-          <w:i w:val="0"/>
-          <w:iCs w:val="0"/>
+          <w:color w:val="000000" w:themeColor="text1"/>
+        </w:rPr>
+      </w:pPr>
+      <w:r>
+        <w:rPr>
+          <w:rStyle w:val="SubtleEmphasis"/>
+          <w:i w:val="0"/>
+          <w:iCs w:val="0"/>
+          <w:color w:val="000000" w:themeColor="text1"/>
         </w:rPr>
         <w:t xml:space="preserve">Expected Output: </w:t>
       </w:r>
@@ -655,22 +774,208 @@
           <w:rStyle w:val="SubtleEmphasis"/>
           <w:i w:val="0"/>
           <w:iCs w:val="0"/>
+          <w:color w:val="000000" w:themeColor="text1"/>
         </w:rPr>
         <w:tab/>
       </w:r>
-      <w:r>
-        <w:rPr>
-          <w:rStyle w:val="SubtleEmphasis"/>
-          <w:i w:val="0"/>
-          <w:iCs w:val="0"/>
-        </w:rPr>
-        <w:t>Data Set Object with list of Datapoints with no missing Fields in List of Datapoints</w:t>
-      </w:r>
-      <w:r>
-        <w:rPr>
-          <w:rStyle w:val="SubtleEmphasis"/>
-          <w:i w:val="0"/>
-          <w:iCs w:val="0"/>
+      <w:proofErr w:type="spellStart"/>
+      <w:r>
+        <w:rPr>
+          <w:rStyle w:val="SubtleEmphasis"/>
+          <w:i w:val="0"/>
+          <w:iCs w:val="0"/>
+          <w:color w:val="000000" w:themeColor="text1"/>
+        </w:rPr>
+        <w:t>ArrayList</w:t>
+      </w:r>
+      <w:proofErr w:type="spellEnd"/>
+      <w:r>
+        <w:rPr>
+          <w:rStyle w:val="SubtleEmphasis"/>
+          <w:i w:val="0"/>
+          <w:iCs w:val="0"/>
+          <w:color w:val="000000" w:themeColor="text1"/>
+        </w:rPr>
+        <w:t xml:space="preserve"> of Datasets of size three with no overlap or duplicates between each DataSet. The number of entries in each DataSet should be a 70/20/10 split, otherwise </w:t>
+      </w:r>
+      <w:proofErr w:type="gramStart"/>
+      <w:r>
+        <w:rPr>
+          <w:rStyle w:val="SubtleEmphasis"/>
+          <w:i w:val="0"/>
+          <w:iCs w:val="0"/>
+          <w:color w:val="000000" w:themeColor="text1"/>
+        </w:rPr>
+        <w:t>Error(</w:t>
+      </w:r>
+      <w:proofErr w:type="gramEnd"/>
+      <w:r>
+        <w:rPr>
+          <w:rStyle w:val="SubtleEmphasis"/>
+          <w:i w:val="0"/>
+          <w:iCs w:val="0"/>
+          <w:color w:val="000000" w:themeColor="text1"/>
+        </w:rPr>
+        <w:t>“Split cannot be performed”).</w:t>
+      </w:r>
+    </w:p>
+    <w:p/>
+    <w:p>
+      <w:pPr>
+        <w:pStyle w:val="Heading3"/>
+      </w:pPr>
+      <w:r>
+        <w:t xml:space="preserve">Class </w:t>
+      </w:r>
+      <w:r>
+        <w:t>–</w:t>
+      </w:r>
+      <w:r>
+        <w:t xml:space="preserve"> RandomForest</w:t>
+      </w:r>
+    </w:p>
+    <w:p/>
+    <w:p>
+      <w:pPr>
+        <w:pStyle w:val="Heading4"/>
+      </w:pPr>
+      <w:r>
+        <w:t>Test Case 1</w:t>
+      </w:r>
+    </w:p>
+    <w:p>
+      <w:pPr>
+        <w:rPr>
+          <w:rStyle w:val="SubtleEmphasis"/>
+        </w:rPr>
+      </w:pPr>
+      <w:r>
+        <w:rPr>
+          <w:rStyle w:val="SubtleEmphasis"/>
+        </w:rPr>
+        <w:t xml:space="preserve">Random Forest can generate bootstrapped datasets from original Data Set (function: generate </w:t>
+      </w:r>
+      <w:proofErr w:type="spellStart"/>
+      <w:r>
+        <w:rPr>
+          <w:rStyle w:val="SubtleEmphasis"/>
+        </w:rPr>
+        <w:t>Bootsrapped</w:t>
+      </w:r>
+      <w:proofErr w:type="spellEnd"/>
+      <w:r>
+        <w:rPr>
+          <w:rStyle w:val="SubtleEmphasis"/>
+        </w:rPr>
+        <w:t xml:space="preserve"> </w:t>
+      </w:r>
+      <w:proofErr w:type="spellStart"/>
+      <w:proofErr w:type="gramStart"/>
+      <w:r>
+        <w:rPr>
+          <w:rStyle w:val="SubtleEmphasis"/>
+        </w:rPr>
+        <w:t>Data</w:t>
+      </w:r>
+      <w:r>
+        <w:rPr>
+          <w:rStyle w:val="SubtleEmphasis"/>
+        </w:rPr>
+        <w:t>S</w:t>
+      </w:r>
+      <w:r>
+        <w:rPr>
+          <w:rStyle w:val="SubtleEmphasis"/>
+        </w:rPr>
+        <w:t>et</w:t>
+      </w:r>
+      <w:proofErr w:type="spellEnd"/>
+      <w:r>
+        <w:rPr>
+          <w:rStyle w:val="SubtleEmphasis"/>
+        </w:rPr>
+        <w:t>(</w:t>
+      </w:r>
+      <w:proofErr w:type="gramEnd"/>
+      <w:r>
+        <w:rPr>
+          <w:rStyle w:val="SubtleEmphasis"/>
+        </w:rPr>
+        <w:t>)</w:t>
+      </w:r>
+      <w:r>
+        <w:rPr>
+          <w:rStyle w:val="SubtleEmphasis"/>
+        </w:rPr>
+        <w:t>’s</w:t>
+      </w:r>
+      <w:r>
+        <w:rPr>
+          <w:rStyle w:val="SubtleEmphasis"/>
+        </w:rPr>
+        <w:t xml:space="preserve"> </w:t>
+      </w:r>
+      <w:r>
+        <w:rPr>
+          <w:rStyle w:val="SubtleEmphasis"/>
+        </w:rPr>
+        <w:t>)</w:t>
+      </w:r>
+    </w:p>
+    <w:p>
+      <w:pPr>
+        <w:rPr>
+          <w:rStyle w:val="SubtleEmphasis"/>
+          <w:i w:val="0"/>
+          <w:iCs w:val="0"/>
+          <w:color w:val="000000" w:themeColor="text1"/>
+        </w:rPr>
+      </w:pPr>
+      <w:r>
+        <w:rPr>
+          <w:rStyle w:val="SubtleEmphasis"/>
+          <w:i w:val="0"/>
+          <w:iCs w:val="0"/>
+          <w:color w:val="000000" w:themeColor="text1"/>
+        </w:rPr>
+        <w:lastRenderedPageBreak/>
+        <w:t>Valid Inputs:</w:t>
+      </w:r>
+      <w:r>
+        <w:rPr>
+          <w:rStyle w:val="SubtleEmphasis"/>
+          <w:i w:val="0"/>
+          <w:iCs w:val="0"/>
+          <w:color w:val="000000" w:themeColor="text1"/>
+        </w:rPr>
+        <w:tab/>
+      </w:r>
+      <w:r>
+        <w:rPr>
+          <w:rStyle w:val="SubtleEmphasis"/>
+          <w:i w:val="0"/>
+          <w:iCs w:val="0"/>
+          <w:color w:val="000000" w:themeColor="text1"/>
+        </w:rPr>
+        <w:tab/>
+      </w:r>
+      <w:proofErr w:type="spellStart"/>
+      <w:r>
+        <w:rPr>
+          <w:rStyle w:val="SubtleEmphasis"/>
+          <w:i w:val="0"/>
+          <w:iCs w:val="0"/>
+          <w:color w:val="000000" w:themeColor="text1"/>
+        </w:rPr>
+        <w:t>DataSet</w:t>
+      </w:r>
+      <w:proofErr w:type="spellEnd"/>
+      <w:r>
+        <w:rPr>
+          <w:rStyle w:val="SubtleEmphasis"/>
+          <w:i w:val="0"/>
+          <w:iCs w:val="0"/>
+          <w:color w:val="000000" w:themeColor="text1"/>
         </w:rPr>
         <w:t>.</w:t>
       </w:r>
@@ -684,6 +989,25 @@
           <w:iCs w:val="0"/>
         </w:rPr>
       </w:pPr>
+      <w:r>
+        <w:rPr>
+          <w:rStyle w:val="SubtleEmphasis"/>
+          <w:i w:val="0"/>
+          <w:iCs w:val="0"/>
+          <w:color w:val="000000" w:themeColor="text1"/>
+        </w:rPr>
+        <w:t xml:space="preserve">Expected Output: </w:t>
+      </w:r>
+      <w:r>
+        <w:rPr>
+          <w:rStyle w:val="SubtleEmphasis"/>
+          <w:i w:val="0"/>
+          <w:iCs w:val="0"/>
+          <w:color w:val="000000" w:themeColor="text1"/>
+        </w:rPr>
+        <w:tab/>
+        <w:t>2D Array of Datasets, with duplicates(replacement), otherwise handle Error (“Bootstrapped Sets cannot be created”).</w:t>
+      </w:r>
     </w:p>
     <w:p>
       <w:pPr>
@@ -693,6 +1017,125 @@
         <w:t xml:space="preserve">Test Case </w:t>
       </w:r>
       <w:r>
+        <w:t>2</w:t>
+      </w:r>
+    </w:p>
+    <w:p>
+      <w:pPr>
+        <w:rPr>
+          <w:rStyle w:val="SubtleEmphasis"/>
+        </w:rPr>
+      </w:pPr>
+      <w:r>
+        <w:rPr>
+          <w:rStyle w:val="SubtleEmphasis"/>
+        </w:rPr>
+        <w:t>Random Forest train based on a data set by generating a list of Decision Trees (function: train)</w:t>
+      </w:r>
+    </w:p>
+    <w:p>
+      <w:pPr>
+        <w:rPr>
+          <w:rStyle w:val="SubtleEmphasis"/>
+          <w:i w:val="0"/>
+          <w:iCs w:val="0"/>
+          <w:color w:val="000000" w:themeColor="text1"/>
+        </w:rPr>
+      </w:pPr>
+      <w:r>
+        <w:rPr>
+          <w:rStyle w:val="SubtleEmphasis"/>
+          <w:i w:val="0"/>
+          <w:iCs w:val="0"/>
+          <w:color w:val="000000" w:themeColor="text1"/>
+        </w:rPr>
+        <w:t>Valid Inputs:</w:t>
+      </w:r>
+      <w:r>
+        <w:rPr>
+          <w:rStyle w:val="SubtleEmphasis"/>
+          <w:i w:val="0"/>
+          <w:iCs w:val="0"/>
+          <w:color w:val="000000" w:themeColor="text1"/>
+        </w:rPr>
+        <w:tab/>
+      </w:r>
+      <w:r>
+        <w:rPr>
+          <w:rStyle w:val="SubtleEmphasis"/>
+          <w:i w:val="0"/>
+          <w:iCs w:val="0"/>
+          <w:color w:val="000000" w:themeColor="text1"/>
+        </w:rPr>
+        <w:tab/>
+      </w:r>
+      <w:proofErr w:type="spellStart"/>
+      <w:r>
+        <w:rPr>
+          <w:rStyle w:val="SubtleEmphasis"/>
+          <w:i w:val="0"/>
+          <w:iCs w:val="0"/>
+          <w:color w:val="000000" w:themeColor="text1"/>
+        </w:rPr>
+        <w:t>DataSet</w:t>
+      </w:r>
+      <w:proofErr w:type="spellEnd"/>
+      <w:r>
+        <w:rPr>
+          <w:rStyle w:val="SubtleEmphasis"/>
+          <w:i w:val="0"/>
+          <w:iCs w:val="0"/>
+          <w:color w:val="000000" w:themeColor="text1"/>
+        </w:rPr>
+        <w:t>.</w:t>
+      </w:r>
+    </w:p>
+    <w:p>
+      <w:pPr>
+        <w:rPr>
+          <w:rStyle w:val="SubtleEmphasis"/>
+          <w:i w:val="0"/>
+          <w:iCs w:val="0"/>
+          <w:color w:val="000000" w:themeColor="text1"/>
+        </w:rPr>
+      </w:pPr>
+      <w:r>
+        <w:rPr>
+          <w:rStyle w:val="SubtleEmphasis"/>
+          <w:i w:val="0"/>
+          <w:iCs w:val="0"/>
+          <w:color w:val="000000" w:themeColor="text1"/>
+        </w:rPr>
+        <w:t xml:space="preserve">Expected Output: </w:t>
+      </w:r>
+      <w:r>
+        <w:rPr>
+          <w:rStyle w:val="SubtleEmphasis"/>
+          <w:i w:val="0"/>
+          <w:iCs w:val="0"/>
+          <w:color w:val="000000" w:themeColor="text1"/>
+        </w:rPr>
+        <w:tab/>
+        <w:t>List of Decision Trees otherwise log Error (“Cannot generate list of Decision Trees”)</w:t>
+      </w:r>
+    </w:p>
+    <w:p>
+      <w:pPr>
+        <w:rPr>
+          <w:rStyle w:val="SubtleEmphasis"/>
+          <w:i w:val="0"/>
+          <w:iCs w:val="0"/>
+        </w:rPr>
+      </w:pPr>
+    </w:p>
+    <w:p>
+      <w:pPr>
+        <w:pStyle w:val="Heading4"/>
+      </w:pPr>
+      <w:r>
+        <w:t xml:space="preserve">Test Case </w:t>
+      </w:r>
+      <w:r>
         <w:t>3</w:t>
       </w:r>
     </w:p>
@@ -706,88 +1149,234 @@
         <w:rPr>
           <w:rStyle w:val="SubtleEmphasis"/>
         </w:rPr>
-        <w:t xml:space="preserve">Test </w:t>
-      </w:r>
-      <w:r>
-        <w:rPr>
-          <w:rStyle w:val="SubtleEmphasis"/>
-        </w:rPr>
-        <w:t xml:space="preserve">the </w:t>
-      </w:r>
-      <w:r>
-        <w:rPr>
-          <w:rStyle w:val="SubtleEmphasis"/>
-        </w:rPr>
-        <w:t xml:space="preserve">split function For Dataset Class. </w:t>
-      </w:r>
-      <w:r>
-        <w:rPr>
-          <w:rStyle w:val="SubtleEmphasis"/>
-        </w:rPr>
-        <w:t>The c</w:t>
-      </w:r>
-      <w:r>
-        <w:rPr>
-          <w:rStyle w:val="SubtleEmphasis"/>
-        </w:rPr>
-        <w:t xml:space="preserve">lass should be able to split itself to produce subsets as an array list for </w:t>
-      </w:r>
-      <w:r>
-        <w:rPr>
-          <w:rStyle w:val="SubtleEmphasis"/>
-        </w:rPr>
-        <w:t>t</w:t>
-      </w:r>
-      <w:r>
-        <w:rPr>
-          <w:rStyle w:val="SubtleEmphasis"/>
-        </w:rPr>
-        <w:t xml:space="preserve">raining, </w:t>
-      </w:r>
-      <w:r>
-        <w:rPr>
-          <w:rStyle w:val="SubtleEmphasis"/>
-        </w:rPr>
-        <w:t>t</w:t>
-      </w:r>
-      <w:r>
-        <w:rPr>
-          <w:rStyle w:val="SubtleEmphasis"/>
-        </w:rPr>
-        <w:t xml:space="preserve">esting, </w:t>
-      </w:r>
-      <w:r>
-        <w:rPr>
-          <w:rStyle w:val="SubtleEmphasis"/>
-        </w:rPr>
-        <w:t>and v</w:t>
-      </w:r>
-      <w:r>
-        <w:rPr>
-          <w:rStyle w:val="SubtleEmphasis"/>
-        </w:rPr>
-        <w:t>alidation</w:t>
-      </w:r>
-      <w:r>
-        <w:rPr>
-          <w:rStyle w:val="SubtleEmphasis"/>
-        </w:rPr>
+        <w:t>Random Forest can perform testing on a Dataset and generate an accuracy number.</w:t>
+      </w:r>
+    </w:p>
+    <w:p>
+      <w:r>
+        <w:rPr>
+          <w:rStyle w:val="SubtleEmphasis"/>
+          <w:i w:val="0"/>
+          <w:iCs w:val="0"/>
+          <w:color w:val="000000" w:themeColor="text1"/>
+        </w:rPr>
+        <w:t>Valid Inputs:</w:t>
+      </w:r>
+      <w:r>
+        <w:rPr>
+          <w:rStyle w:val="SubtleEmphasis"/>
+          <w:i w:val="0"/>
+          <w:iCs w:val="0"/>
+          <w:color w:val="000000" w:themeColor="text1"/>
+        </w:rPr>
+        <w:tab/>
+      </w:r>
+      <w:r>
+        <w:rPr>
+          <w:rStyle w:val="SubtleEmphasis"/>
+          <w:i w:val="0"/>
+          <w:iCs w:val="0"/>
+          <w:color w:val="000000" w:themeColor="text1"/>
+        </w:rPr>
+        <w:tab/>
+      </w:r>
+      <w:r>
+        <w:t>Dataset not seen by training.</w:t>
+      </w:r>
+    </w:p>
+    <w:p>
+      <w:pPr>
+        <w:ind w:left="2160" w:hanging="2160"/>
+      </w:pPr>
+      <w:r>
+        <w:rPr>
+          <w:rStyle w:val="SubtleEmphasis"/>
+          <w:i w:val="0"/>
+          <w:iCs w:val="0"/>
+          <w:color w:val="000000" w:themeColor="text1"/>
+        </w:rPr>
+        <w:t xml:space="preserve">Expected Output: </w:t>
+      </w:r>
+      <w:r>
+        <w:rPr>
+          <w:rStyle w:val="SubtleEmphasis"/>
+          <w:i w:val="0"/>
+          <w:iCs w:val="0"/>
+          <w:color w:val="000000" w:themeColor="text1"/>
+        </w:rPr>
+        <w:tab/>
+      </w:r>
+      <w:r>
+        <w:t>An a</w:t>
+      </w:r>
+      <w:r>
+        <w:t xml:space="preserve">ccuracy number and a valid count of tested datapoints equaling the size of the testing set otherwise, log (“Error in training” or “Datapoint used by Training”) </w:t>
+      </w:r>
+    </w:p>
+    <w:p/>
+    <w:p>
+      <w:pPr>
+        <w:pStyle w:val="Heading4"/>
+      </w:pPr>
+      <w:r>
+        <w:t xml:space="preserve">Test Case </w:t>
+      </w:r>
+      <w:r>
+        <w:t>4</w:t>
+      </w:r>
+    </w:p>
+    <w:p>
+      <w:pPr>
+        <w:rPr>
+          <w:rStyle w:val="SubtleEmphasis"/>
+        </w:rPr>
+      </w:pPr>
+      <w:r>
+        <w:rPr>
+          <w:rStyle w:val="SubtleEmphasis"/>
+        </w:rPr>
+        <w:t xml:space="preserve">Random Forest should retrain model based on user reinforcement (function: recalculate Decision Trees) </w:t>
+      </w:r>
+    </w:p>
+    <w:p>
+      <w:pPr>
+        <w:ind w:left="2160" w:hanging="2160"/>
+      </w:pPr>
+      <w:r>
+        <w:rPr>
+          <w:rStyle w:val="SubtleEmphasis"/>
+          <w:i w:val="0"/>
+          <w:iCs w:val="0"/>
+          <w:color w:val="000000" w:themeColor="text1"/>
+        </w:rPr>
+        <w:t>Valid Inputs:</w:t>
+      </w:r>
+      <w:r>
+        <w:rPr>
+          <w:rStyle w:val="SubtleEmphasis"/>
+          <w:i w:val="0"/>
+          <w:iCs w:val="0"/>
+          <w:color w:val="000000" w:themeColor="text1"/>
+        </w:rPr>
+        <w:tab/>
+      </w:r>
+      <w:r>
+        <w:t>Object that contains features contained in recommendations along with Boolean</w:t>
+      </w:r>
+      <w:r>
+        <w:t xml:space="preserve"> </w:t>
+      </w:r>
+      <w:r>
+        <w:t>value</w:t>
+      </w:r>
+      <w:r>
+        <w:t xml:space="preserve"> </w:t>
+      </w:r>
+      <w:r>
+        <w:t>for like and dislike</w:t>
+      </w:r>
+      <w:r>
         <w:t>.</w:t>
       </w:r>
     </w:p>
     <w:p>
-      <w:pPr>
-        <w:rPr>
-          <w:rStyle w:val="SubtleEmphasis"/>
-          <w:i w:val="0"/>
-          <w:iCs w:val="0"/>
-        </w:rPr>
-      </w:pPr>
-      <w:r>
-        <w:rPr>
-          <w:rStyle w:val="SubtleEmphasis"/>
-          <w:i w:val="0"/>
-          <w:iCs w:val="0"/>
+      <w:r>
+        <w:rPr>
+          <w:rStyle w:val="SubtleEmphasis"/>
+          <w:i w:val="0"/>
+          <w:iCs w:val="0"/>
+          <w:color w:val="000000" w:themeColor="text1"/>
+        </w:rPr>
+        <w:t xml:space="preserve">Expected Output: </w:t>
+      </w:r>
+      <w:r>
+        <w:rPr>
+          <w:rStyle w:val="SubtleEmphasis"/>
+          <w:i w:val="0"/>
+          <w:iCs w:val="0"/>
+          <w:color w:val="000000" w:themeColor="text1"/>
+        </w:rPr>
+        <w:tab/>
+      </w:r>
+      <w:r>
+        <w:t>A r</w:t>
+      </w:r>
+      <w:r>
+        <w:t>etrained model</w:t>
+      </w:r>
+      <w:r>
+        <w:t>,</w:t>
+      </w:r>
+      <w:r>
+        <w:t xml:space="preserve"> otherwise log </w:t>
+      </w:r>
+      <w:proofErr w:type="gramStart"/>
+      <w:r>
+        <w:t>Error(</w:t>
+      </w:r>
+      <w:proofErr w:type="gramEnd"/>
+      <w:r>
+        <w:t>“Error in retraining”)</w:t>
+      </w:r>
+      <w:r>
+        <w:t>.</w:t>
+      </w:r>
+    </w:p>
+    <w:p>
+      <w:pPr>
+        <w:tabs>
+          <w:tab w:val="left" w:pos="2380"/>
+        </w:tabs>
+      </w:pPr>
+    </w:p>
+    <w:p>
+      <w:pPr>
+        <w:pStyle w:val="Heading3"/>
+      </w:pPr>
+      <w:r>
+        <w:t xml:space="preserve">Class – </w:t>
+      </w:r>
+      <w:r>
+        <w:t>DecisionTree</w:t>
+      </w:r>
+    </w:p>
+    <w:p/>
+    <w:p>
+      <w:pPr>
+        <w:pStyle w:val="Heading4"/>
+      </w:pPr>
+      <w:r>
+        <w:t>Test Case 1</w:t>
+      </w:r>
+    </w:p>
+    <w:p>
+      <w:pPr>
+        <w:rPr>
+          <w:rStyle w:val="SubtleEmphasis"/>
+        </w:rPr>
+      </w:pPr>
+      <w:r>
+        <w:rPr>
+          <w:rStyle w:val="SubtleEmphasis"/>
+        </w:rPr>
+        <w:t>Decision Tree is created with correct termination criteria (function: Decision Tree Constructor)</w:t>
+      </w:r>
+    </w:p>
+    <w:p>
+      <w:pPr>
+        <w:rPr>
+          <w:rStyle w:val="SubtleEmphasis"/>
+          <w:i w:val="0"/>
+          <w:iCs w:val="0"/>
+          <w:color w:val="000000" w:themeColor="text1"/>
+        </w:rPr>
+      </w:pPr>
+      <w:r>
+        <w:rPr>
+          <w:rStyle w:val="SubtleEmphasis"/>
+          <w:i w:val="0"/>
+          <w:iCs w:val="0"/>
+          <w:color w:val="000000" w:themeColor="text1"/>
         </w:rPr>
         <w:t>Valid Inputs:</w:t>
       </w:r>
@@ -796,6 +1385,7 @@
           <w:rStyle w:val="SubtleEmphasis"/>
           <w:i w:val="0"/>
           <w:iCs w:val="0"/>
+          <w:color w:val="000000" w:themeColor="text1"/>
         </w:rPr>
         <w:tab/>
       </w:r>
@@ -804,6 +1394,7 @@
           <w:rStyle w:val="SubtleEmphasis"/>
           <w:i w:val="0"/>
           <w:iCs w:val="0"/>
+          <w:color w:val="000000" w:themeColor="text1"/>
         </w:rPr>
         <w:tab/>
       </w:r>
@@ -812,8 +1403,254 @@
           <w:rStyle w:val="SubtleEmphasis"/>
           <w:i w:val="0"/>
           <w:iCs w:val="0"/>
-        </w:rPr>
-        <w:t>Instance of Data Set object.</w:t>
+          <w:color w:val="000000" w:themeColor="text1"/>
+        </w:rPr>
+        <w:t xml:space="preserve">Bootstrapped dataset with </w:t>
+      </w:r>
+      <w:proofErr w:type="spellStart"/>
+      <w:r>
+        <w:rPr>
+          <w:rStyle w:val="SubtleEmphasis"/>
+          <w:i w:val="0"/>
+          <w:iCs w:val="0"/>
+          <w:color w:val="000000" w:themeColor="text1"/>
+        </w:rPr>
+        <w:t>minSamples</w:t>
+      </w:r>
+      <w:proofErr w:type="spellEnd"/>
+      <w:r>
+        <w:rPr>
+          <w:rStyle w:val="SubtleEmphasis"/>
+          <w:i w:val="0"/>
+          <w:iCs w:val="0"/>
+          <w:color w:val="000000" w:themeColor="text1"/>
+        </w:rPr>
+        <w:t xml:space="preserve"> and </w:t>
+      </w:r>
+      <w:proofErr w:type="spellStart"/>
+      <w:r>
+        <w:rPr>
+          <w:rStyle w:val="SubtleEmphasis"/>
+          <w:i w:val="0"/>
+          <w:iCs w:val="0"/>
+          <w:color w:val="000000" w:themeColor="text1"/>
+        </w:rPr>
+        <w:t>maxDepth</w:t>
+      </w:r>
+      <w:proofErr w:type="spellEnd"/>
+      <w:r>
+        <w:rPr>
+          <w:rStyle w:val="SubtleEmphasis"/>
+          <w:i w:val="0"/>
+          <w:iCs w:val="0"/>
+          <w:color w:val="000000" w:themeColor="text1"/>
+        </w:rPr>
+        <w:t xml:space="preserve"> criteria</w:t>
+      </w:r>
+      <w:r>
+        <w:rPr>
+          <w:rStyle w:val="SubtleEmphasis"/>
+          <w:i w:val="0"/>
+          <w:iCs w:val="0"/>
+          <w:color w:val="000000" w:themeColor="text1"/>
+        </w:rPr>
+        <w:t>.</w:t>
+      </w:r>
+    </w:p>
+    <w:p>
+      <w:pPr>
+        <w:rPr>
+          <w:rStyle w:val="SubtleEmphasis"/>
+          <w:i w:val="0"/>
+          <w:iCs w:val="0"/>
+          <w:color w:val="000000" w:themeColor="text1"/>
+        </w:rPr>
+      </w:pPr>
+      <w:r>
+        <w:rPr>
+          <w:rStyle w:val="SubtleEmphasis"/>
+          <w:i w:val="0"/>
+          <w:iCs w:val="0"/>
+          <w:color w:val="000000" w:themeColor="text1"/>
+        </w:rPr>
+        <w:t xml:space="preserve">Expected Output: </w:t>
+      </w:r>
+      <w:r>
+        <w:rPr>
+          <w:rStyle w:val="SubtleEmphasis"/>
+          <w:i w:val="0"/>
+          <w:iCs w:val="0"/>
+          <w:color w:val="000000" w:themeColor="text1"/>
+        </w:rPr>
+        <w:tab/>
+      </w:r>
+      <w:r>
+        <w:rPr>
+          <w:rStyle w:val="SubtleEmphasis"/>
+          <w:i w:val="0"/>
+          <w:iCs w:val="0"/>
+          <w:color w:val="000000" w:themeColor="text1"/>
+        </w:rPr>
+        <w:t xml:space="preserve">Tree Object that calls </w:t>
+      </w:r>
+      <w:proofErr w:type="spellStart"/>
+      <w:proofErr w:type="gramStart"/>
+      <w:r>
+        <w:rPr>
+          <w:rStyle w:val="SubtleEmphasis"/>
+          <w:i w:val="0"/>
+          <w:iCs w:val="0"/>
+          <w:color w:val="000000" w:themeColor="text1"/>
+        </w:rPr>
+        <w:t>buildTree</w:t>
+      </w:r>
+      <w:proofErr w:type="spellEnd"/>
+      <w:r>
+        <w:rPr>
+          <w:rStyle w:val="SubtleEmphasis"/>
+          <w:i w:val="0"/>
+          <w:iCs w:val="0"/>
+          <w:color w:val="000000" w:themeColor="text1"/>
+        </w:rPr>
+        <w:t>(</w:t>
+      </w:r>
+      <w:proofErr w:type="gramEnd"/>
+      <w:r>
+        <w:rPr>
+          <w:rStyle w:val="SubtleEmphasis"/>
+          <w:i w:val="0"/>
+          <w:iCs w:val="0"/>
+          <w:color w:val="000000" w:themeColor="text1"/>
+        </w:rPr>
+        <w:t>)</w:t>
+      </w:r>
+      <w:r>
+        <w:rPr>
+          <w:rStyle w:val="SubtleEmphasis"/>
+          <w:i w:val="0"/>
+          <w:iCs w:val="0"/>
+          <w:color w:val="000000" w:themeColor="text1"/>
+        </w:rPr>
+        <w:t>,</w:t>
+      </w:r>
+      <w:r>
+        <w:rPr>
+          <w:rStyle w:val="SubtleEmphasis"/>
+          <w:i w:val="0"/>
+          <w:iCs w:val="0"/>
+          <w:color w:val="000000" w:themeColor="text1"/>
+        </w:rPr>
+        <w:t xml:space="preserve"> otherwise Error(“Tree could not be generated”)</w:t>
+      </w:r>
+      <w:r>
+        <w:rPr>
+          <w:rStyle w:val="SubtleEmphasis"/>
+          <w:i w:val="0"/>
+          <w:iCs w:val="0"/>
+          <w:color w:val="000000" w:themeColor="text1"/>
+        </w:rPr>
+        <w:t>.</w:t>
+      </w:r>
+    </w:p>
+    <w:p>
+      <w:pPr>
+        <w:rPr>
+          <w:rStyle w:val="SubtleEmphasis"/>
+          <w:i w:val="0"/>
+          <w:iCs w:val="0"/>
+          <w:color w:val="000000" w:themeColor="text1"/>
+        </w:rPr>
+      </w:pPr>
+    </w:p>
+    <w:p>
+      <w:pPr>
+        <w:pStyle w:val="Heading4"/>
+      </w:pPr>
+      <w:r>
+        <w:t xml:space="preserve">Test Case </w:t>
+      </w:r>
+      <w:r>
+        <w:t>2</w:t>
+      </w:r>
+    </w:p>
+    <w:p>
+      <w:pPr>
+        <w:rPr>
+          <w:rStyle w:val="SubtleEmphasis"/>
+        </w:rPr>
+      </w:pPr>
+      <w:r>
+        <w:rPr>
+          <w:rStyle w:val="SubtleEmphasis"/>
+        </w:rPr>
+        <w:t>Decision Tree can generate adhering to termination criteria. (function: build Tree)</w:t>
+      </w:r>
+    </w:p>
+    <w:p>
+      <w:pPr>
+        <w:rPr>
+          <w:rStyle w:val="SubtleEmphasis"/>
+          <w:i w:val="0"/>
+          <w:iCs w:val="0"/>
+          <w:color w:val="000000" w:themeColor="text1"/>
+        </w:rPr>
+      </w:pPr>
+      <w:r>
+        <w:rPr>
+          <w:rStyle w:val="SubtleEmphasis"/>
+          <w:i w:val="0"/>
+          <w:iCs w:val="0"/>
+          <w:color w:val="000000" w:themeColor="text1"/>
+        </w:rPr>
+        <w:lastRenderedPageBreak/>
+        <w:t>Valid Inputs:</w:t>
+      </w:r>
+      <w:r>
+        <w:rPr>
+          <w:rStyle w:val="SubtleEmphasis"/>
+          <w:i w:val="0"/>
+          <w:iCs w:val="0"/>
+          <w:color w:val="000000" w:themeColor="text1"/>
+        </w:rPr>
+        <w:tab/>
+      </w:r>
+      <w:r>
+        <w:rPr>
+          <w:rStyle w:val="SubtleEmphasis"/>
+          <w:i w:val="0"/>
+          <w:iCs w:val="0"/>
+          <w:color w:val="000000" w:themeColor="text1"/>
+        </w:rPr>
+        <w:tab/>
+      </w:r>
+      <w:r>
+        <w:rPr>
+          <w:rStyle w:val="SubtleEmphasis"/>
+          <w:i w:val="0"/>
+          <w:iCs w:val="0"/>
+          <w:color w:val="000000" w:themeColor="text1"/>
+        </w:rPr>
+        <w:t xml:space="preserve">List of </w:t>
+      </w:r>
+      <w:proofErr w:type="spellStart"/>
+      <w:r>
+        <w:rPr>
+          <w:rStyle w:val="SubtleEmphasis"/>
+          <w:i w:val="0"/>
+          <w:iCs w:val="0"/>
+          <w:color w:val="000000" w:themeColor="text1"/>
+        </w:rPr>
+        <w:t>DataPoint</w:t>
+      </w:r>
+      <w:proofErr w:type="spellEnd"/>
+      <w:r>
+        <w:rPr>
+          <w:rStyle w:val="SubtleEmphasis"/>
+          <w:i w:val="0"/>
+          <w:iCs w:val="0"/>
+          <w:color w:val="000000" w:themeColor="text1"/>
+        </w:rPr>
+        <w:t>.</w:t>
       </w:r>
     </w:p>
     <w:p>
@@ -823,13 +1660,15 @@
           <w:rStyle w:val="SubtleEmphasis"/>
           <w:i w:val="0"/>
           <w:iCs w:val="0"/>
-        </w:rPr>
-      </w:pPr>
-      <w:r>
-        <w:rPr>
-          <w:rStyle w:val="SubtleEmphasis"/>
-          <w:i w:val="0"/>
-          <w:iCs w:val="0"/>
+          <w:color w:val="000000" w:themeColor="text1"/>
+        </w:rPr>
+      </w:pPr>
+      <w:r>
+        <w:rPr>
+          <w:rStyle w:val="SubtleEmphasis"/>
+          <w:i w:val="0"/>
+          <w:iCs w:val="0"/>
+          <w:color w:val="000000" w:themeColor="text1"/>
         </w:rPr>
         <w:t xml:space="preserve">Expected Output: </w:t>
       </w:r>
@@ -838,158 +1677,21 @@
           <w:rStyle w:val="SubtleEmphasis"/>
           <w:i w:val="0"/>
           <w:iCs w:val="0"/>
+          <w:color w:val="000000" w:themeColor="text1"/>
         </w:rPr>
         <w:tab/>
       </w:r>
-      <w:proofErr w:type="spellStart"/>
-      <w:r>
-        <w:rPr>
-          <w:rStyle w:val="SubtleEmphasis"/>
-          <w:i w:val="0"/>
-          <w:iCs w:val="0"/>
-        </w:rPr>
-        <w:t>ArrayList</w:t>
-      </w:r>
-      <w:proofErr w:type="spellEnd"/>
-      <w:r>
-        <w:rPr>
-          <w:rStyle w:val="SubtleEmphasis"/>
-          <w:i w:val="0"/>
-          <w:iCs w:val="0"/>
-        </w:rPr>
-        <w:t xml:space="preserve"> of Datasets of size </w:t>
-      </w:r>
-      <w:r>
-        <w:rPr>
-          <w:rStyle w:val="SubtleEmphasis"/>
-          <w:i w:val="0"/>
-          <w:iCs w:val="0"/>
-        </w:rPr>
-        <w:t>three with no o</w:t>
-      </w:r>
-      <w:r>
-        <w:rPr>
-          <w:rStyle w:val="SubtleEmphasis"/>
-          <w:i w:val="0"/>
-          <w:iCs w:val="0"/>
-        </w:rPr>
-        <w:t>verlap</w:t>
-      </w:r>
-      <w:r>
-        <w:rPr>
-          <w:rStyle w:val="SubtleEmphasis"/>
-          <w:i w:val="0"/>
-          <w:iCs w:val="0"/>
-        </w:rPr>
-        <w:t xml:space="preserve"> or d</w:t>
-      </w:r>
-      <w:r>
-        <w:rPr>
-          <w:rStyle w:val="SubtleEmphasis"/>
-          <w:i w:val="0"/>
-          <w:iCs w:val="0"/>
-        </w:rPr>
-        <w:t xml:space="preserve">uplicates between </w:t>
-      </w:r>
-      <w:r>
-        <w:rPr>
-          <w:rStyle w:val="SubtleEmphasis"/>
-          <w:i w:val="0"/>
-          <w:iCs w:val="0"/>
-        </w:rPr>
-        <w:t xml:space="preserve">each </w:t>
-      </w:r>
-      <w:r>
-        <w:rPr>
-          <w:rStyle w:val="SubtleEmphasis"/>
-          <w:i w:val="0"/>
-          <w:iCs w:val="0"/>
-        </w:rPr>
-        <w:t xml:space="preserve">DataSet. </w:t>
-      </w:r>
-      <w:r>
-        <w:rPr>
-          <w:rStyle w:val="SubtleEmphasis"/>
-          <w:i w:val="0"/>
-          <w:iCs w:val="0"/>
-        </w:rPr>
-        <w:t xml:space="preserve">The number of entries in each </w:t>
-      </w:r>
-      <w:r>
-        <w:rPr>
-          <w:rStyle w:val="SubtleEmphasis"/>
-          <w:i w:val="0"/>
-          <w:iCs w:val="0"/>
-        </w:rPr>
-        <w:t>DataSet</w:t>
-      </w:r>
-      <w:r>
-        <w:rPr>
-          <w:rStyle w:val="SubtleEmphasis"/>
-          <w:i w:val="0"/>
-          <w:iCs w:val="0"/>
-        </w:rPr>
-        <w:t xml:space="preserve"> </w:t>
-      </w:r>
-      <w:r>
-        <w:rPr>
-          <w:rStyle w:val="SubtleEmphasis"/>
-          <w:i w:val="0"/>
-          <w:iCs w:val="0"/>
-        </w:rPr>
-        <w:t xml:space="preserve">should be </w:t>
-      </w:r>
-      <w:r>
-        <w:rPr>
-          <w:rStyle w:val="SubtleEmphasis"/>
-          <w:i w:val="0"/>
-          <w:iCs w:val="0"/>
-        </w:rPr>
-        <w:t>a</w:t>
-      </w:r>
-      <w:r>
-        <w:rPr>
-          <w:rStyle w:val="SubtleEmphasis"/>
-          <w:i w:val="0"/>
-          <w:iCs w:val="0"/>
-        </w:rPr>
-        <w:t xml:space="preserve"> 70/20/10 split, otherwise </w:t>
-      </w:r>
-      <w:proofErr w:type="gramStart"/>
-      <w:r>
-        <w:rPr>
-          <w:rStyle w:val="SubtleEmphasis"/>
-          <w:i w:val="0"/>
-          <w:iCs w:val="0"/>
-        </w:rPr>
-        <w:t>Error(</w:t>
-      </w:r>
-      <w:proofErr w:type="gramEnd"/>
-      <w:r>
-        <w:rPr>
-          <w:rStyle w:val="SubtleEmphasis"/>
-          <w:i w:val="0"/>
-          <w:iCs w:val="0"/>
-        </w:rPr>
-        <w:t>“Split cannot be performed”)</w:t>
-      </w:r>
-      <w:r>
-        <w:rPr>
-          <w:rStyle w:val="SubtleEmphasis"/>
-          <w:i w:val="0"/>
-          <w:iCs w:val="0"/>
-        </w:rPr>
-        <w:t>.</w:t>
-      </w:r>
-    </w:p>
-    <w:p/>
-    <w:p>
-      <w:pPr>
-        <w:pStyle w:val="Heading3"/>
-      </w:pPr>
-      <w:r>
-        <w:t>Class - RandomForest</w:t>
-      </w:r>
+      <w:r>
+        <w:t>Tree of depth less than or equal to max depth with no nodes having datapoints that exceed the minimum number of samples otherwise, otherwise Log Error (“Error: Build Tree”)</w:t>
+      </w:r>
+    </w:p>
+    <w:p>
+      <w:pPr>
+        <w:ind w:left="2160" w:hanging="2160"/>
+        <w:rPr>
+          <w:color w:val="000000" w:themeColor="text1"/>
+        </w:rPr>
+      </w:pPr>
     </w:p>
     <w:sectPr>
       <w:pgSz w:w="12240" w:h="15840"/>

</xml_diff>

<commit_message>
Add Even More Test Cases
</commit_message>
<xml_diff>
--- a/documentation/Assignment 3/Assignment 3.docx
+++ b/documentation/Assignment 3/Assignment 3.docx
@@ -855,14 +855,18 @@
         </w:rPr>
         <w:t xml:space="preserve">Random Forest can generate bootstrapped datasets from original Data Set (function: generate </w:t>
       </w:r>
-      <w:proofErr w:type="spellStart"/>
-      <w:r>
-        <w:rPr>
-          <w:rStyle w:val="SubtleEmphasis"/>
-        </w:rPr>
-        <w:t>Bootsrapped</w:t>
-      </w:r>
-      <w:proofErr w:type="spellEnd"/>
+      <w:r>
+        <w:rPr>
+          <w:rStyle w:val="SubtleEmphasis"/>
+        </w:rPr>
+        <w:t>b</w:t>
+      </w:r>
+      <w:r>
+        <w:rPr>
+          <w:rStyle w:val="SubtleEmphasis"/>
+        </w:rPr>
+        <w:t>ootstrapped</w:t>
+      </w:r>
       <w:r>
         <w:rPr>
           <w:rStyle w:val="SubtleEmphasis"/>
@@ -1207,10 +1211,7 @@
         <w:tab/>
       </w:r>
       <w:r>
-        <w:t>An a</w:t>
-      </w:r>
-      <w:r>
-        <w:t xml:space="preserve">ccuracy number and a valid count of tested datapoints equaling the size of the testing set otherwise, log (“Error in training” or “Datapoint used by Training”) </w:t>
+        <w:t xml:space="preserve">An accuracy number and a valid count of tested datapoints equaling the size of the testing set otherwise, log (“Error in training” or “Datapoint used by Training”) </w:t>
       </w:r>
     </w:p>
     <w:p/>
@@ -1299,16 +1300,7 @@
         <w:tab/>
       </w:r>
       <w:r>
-        <w:t>A r</w:t>
-      </w:r>
-      <w:r>
-        <w:t>etrained model</w:t>
-      </w:r>
-      <w:r>
-        <w:t>,</w:t>
-      </w:r>
-      <w:r>
-        <w:t xml:space="preserve"> otherwise log </w:t>
+        <w:t xml:space="preserve">A retrained model, otherwise log </w:t>
       </w:r>
       <w:proofErr w:type="gramStart"/>
       <w:r>
@@ -1316,10 +1308,7 @@
       </w:r>
       <w:proofErr w:type="gramEnd"/>
       <w:r>
-        <w:t>“Error in retraining”)</w:t>
-      </w:r>
-      <w:r>
-        <w:t>.</w:t>
+        <w:t>“Error in retraining”).</w:t>
       </w:r>
     </w:p>
     <w:p>
@@ -1334,10 +1323,7 @@
         <w:pStyle w:val="Heading3"/>
       </w:pPr>
       <w:r>
-        <w:t xml:space="preserve">Class – </w:t>
-      </w:r>
-      <w:r>
-        <w:t>DecisionTree</w:t>
+        <w:t>Class – DecisionTree</w:t>
       </w:r>
     </w:p>
     <w:p/>
@@ -1685,14 +1671,1639 @@
         <w:t>Tree of depth less than or equal to max depth with no nodes having datapoints that exceed the minimum number of samples otherwise, otherwise Log Error (“Error: Build Tree”)</w:t>
       </w:r>
     </w:p>
+    <w:p/>
+    <w:p>
+      <w:pPr>
+        <w:pStyle w:val="Heading3"/>
+      </w:pPr>
+      <w:r>
+        <w:t xml:space="preserve">Class – </w:t>
+      </w:r>
+      <w:r>
+        <w:t>Node</w:t>
+      </w:r>
+    </w:p>
+    <w:p/>
+    <w:p>
+      <w:pPr>
+        <w:pStyle w:val="Heading4"/>
+      </w:pPr>
+      <w:r>
+        <w:t>Test Case 1</w:t>
+      </w:r>
+    </w:p>
+    <w:p>
+      <w:pPr>
+        <w:rPr>
+          <w:rStyle w:val="SubtleEmphasis"/>
+        </w:rPr>
+      </w:pPr>
+      <w:r>
+        <w:rPr>
+          <w:rStyle w:val="SubtleEmphasis"/>
+        </w:rPr>
+        <w:t>Node can be constructed from the set of datapoints (function: Node Constructor)</w:t>
+      </w:r>
+      <w:r>
+        <w:rPr>
+          <w:rStyle w:val="SubtleEmphasis"/>
+        </w:rPr>
+        <w:t>.</w:t>
+      </w:r>
+    </w:p>
     <w:p>
       <w:pPr>
         <w:ind w:left="2160" w:hanging="2160"/>
         <w:rPr>
-          <w:color w:val="000000" w:themeColor="text1"/>
-        </w:rPr>
-      </w:pPr>
-    </w:p>
+          <w:rStyle w:val="SubtleEmphasis"/>
+          <w:i w:val="0"/>
+          <w:iCs w:val="0"/>
+          <w:color w:val="000000" w:themeColor="text1"/>
+        </w:rPr>
+      </w:pPr>
+      <w:r>
+        <w:rPr>
+          <w:rStyle w:val="SubtleEmphasis"/>
+          <w:i w:val="0"/>
+          <w:iCs w:val="0"/>
+          <w:color w:val="000000" w:themeColor="text1"/>
+        </w:rPr>
+        <w:t xml:space="preserve">Expected Output: </w:t>
+      </w:r>
+      <w:r>
+        <w:rPr>
+          <w:rStyle w:val="SubtleEmphasis"/>
+          <w:i w:val="0"/>
+          <w:iCs w:val="0"/>
+          <w:color w:val="000000" w:themeColor="text1"/>
+        </w:rPr>
+        <w:tab/>
+      </w:r>
+      <w:r>
+        <w:rPr>
+          <w:rStyle w:val="SubtleEmphasis"/>
+          <w:i w:val="0"/>
+          <w:iCs w:val="0"/>
+          <w:color w:val="000000" w:themeColor="text1"/>
+        </w:rPr>
+        <w:t xml:space="preserve">Node consisting of datapoints otherwise </w:t>
+      </w:r>
+      <w:proofErr w:type="gramStart"/>
+      <w:r>
+        <w:rPr>
+          <w:rStyle w:val="SubtleEmphasis"/>
+          <w:i w:val="0"/>
+          <w:iCs w:val="0"/>
+          <w:color w:val="000000" w:themeColor="text1"/>
+        </w:rPr>
+        <w:t>Error(</w:t>
+      </w:r>
+      <w:proofErr w:type="gramEnd"/>
+      <w:r>
+        <w:rPr>
+          <w:rStyle w:val="SubtleEmphasis"/>
+          <w:i w:val="0"/>
+          <w:iCs w:val="0"/>
+          <w:color w:val="000000" w:themeColor="text1"/>
+        </w:rPr>
+        <w:t>“Node could not be constructed”)</w:t>
+      </w:r>
+      <w:r>
+        <w:rPr>
+          <w:rStyle w:val="SubtleEmphasis"/>
+          <w:i w:val="0"/>
+          <w:iCs w:val="0"/>
+          <w:color w:val="000000" w:themeColor="text1"/>
+        </w:rPr>
+        <w:t>.</w:t>
+      </w:r>
+    </w:p>
+    <w:p>
+      <w:pPr>
+        <w:ind w:left="2160" w:hanging="2160"/>
+        <w:rPr>
+          <w:rStyle w:val="SubtleEmphasis"/>
+          <w:i w:val="0"/>
+          <w:iCs w:val="0"/>
+        </w:rPr>
+      </w:pPr>
+    </w:p>
+    <w:p>
+      <w:pPr>
+        <w:pStyle w:val="Heading4"/>
+      </w:pPr>
+      <w:r>
+        <w:t xml:space="preserve">Test Case </w:t>
+      </w:r>
+      <w:r>
+        <w:t>2</w:t>
+      </w:r>
+    </w:p>
+    <w:p>
+      <w:pPr>
+        <w:rPr>
+          <w:rStyle w:val="SubtleEmphasis"/>
+          <w:i w:val="0"/>
+          <w:iCs w:val="0"/>
+          <w:color w:val="000000" w:themeColor="text1"/>
+        </w:rPr>
+      </w:pPr>
+      <w:r>
+        <w:rPr>
+          <w:rStyle w:val="SubtleEmphasis"/>
+        </w:rPr>
+        <w:t>Node can calculate Gini Index and Gini Impurity of Self and child nodes (function: calculate Gini Impurity)</w:t>
+      </w:r>
+      <w:r>
+        <w:rPr>
+          <w:rStyle w:val="SubtleEmphasis"/>
+        </w:rPr>
+        <w:t>.</w:t>
+      </w:r>
+    </w:p>
+    <w:p>
+      <w:pPr>
+        <w:ind w:left="2160" w:hanging="2160"/>
+        <w:rPr>
+          <w:rStyle w:val="SubtleEmphasis"/>
+          <w:i w:val="0"/>
+          <w:iCs w:val="0"/>
+          <w:color w:val="000000" w:themeColor="text1"/>
+        </w:rPr>
+      </w:pPr>
+      <w:r>
+        <w:rPr>
+          <w:rStyle w:val="SubtleEmphasis"/>
+          <w:i w:val="0"/>
+          <w:iCs w:val="0"/>
+          <w:color w:val="000000" w:themeColor="text1"/>
+        </w:rPr>
+        <w:t xml:space="preserve">Expected Output: </w:t>
+      </w:r>
+      <w:r>
+        <w:rPr>
+          <w:rStyle w:val="SubtleEmphasis"/>
+          <w:i w:val="0"/>
+          <w:iCs w:val="0"/>
+          <w:color w:val="000000" w:themeColor="text1"/>
+        </w:rPr>
+        <w:tab/>
+      </w:r>
+      <w:r>
+        <w:rPr>
+          <w:rStyle w:val="SubtleEmphasis"/>
+          <w:i w:val="0"/>
+          <w:iCs w:val="0"/>
+          <w:color w:val="000000" w:themeColor="text1"/>
+        </w:rPr>
+        <w:t xml:space="preserve">Node consisting of datapoints with Gini Index and Impurity of itself otherwise </w:t>
+      </w:r>
+      <w:proofErr w:type="gramStart"/>
+      <w:r>
+        <w:rPr>
+          <w:rStyle w:val="SubtleEmphasis"/>
+          <w:i w:val="0"/>
+          <w:iCs w:val="0"/>
+          <w:color w:val="000000" w:themeColor="text1"/>
+        </w:rPr>
+        <w:t>Error(</w:t>
+      </w:r>
+      <w:proofErr w:type="gramEnd"/>
+      <w:r>
+        <w:rPr>
+          <w:rStyle w:val="SubtleEmphasis"/>
+          <w:i w:val="0"/>
+          <w:iCs w:val="0"/>
+          <w:color w:val="000000" w:themeColor="text1"/>
+        </w:rPr>
+        <w:t>“Gini Impurity cannot be generated”)</w:t>
+      </w:r>
+      <w:r>
+        <w:rPr>
+          <w:rStyle w:val="SubtleEmphasis"/>
+          <w:i w:val="0"/>
+          <w:iCs w:val="0"/>
+          <w:color w:val="000000" w:themeColor="text1"/>
+        </w:rPr>
+        <w:t>.</w:t>
+      </w:r>
+    </w:p>
+    <w:p>
+      <w:pPr>
+        <w:rPr>
+          <w:rStyle w:val="SubtleEmphasis"/>
+          <w:i w:val="0"/>
+          <w:iCs w:val="0"/>
+        </w:rPr>
+      </w:pPr>
+    </w:p>
+    <w:p>
+      <w:pPr>
+        <w:pStyle w:val="Heading4"/>
+      </w:pPr>
+      <w:r>
+        <w:t xml:space="preserve">Test Case </w:t>
+      </w:r>
+      <w:r>
+        <w:t>3</w:t>
+      </w:r>
+    </w:p>
+    <w:p>
+      <w:pPr>
+        <w:rPr>
+          <w:rStyle w:val="SubtleEmphasis"/>
+        </w:rPr>
+      </w:pPr>
+      <w:r>
+        <w:rPr>
+          <w:rStyle w:val="SubtleEmphasis"/>
+        </w:rPr>
+        <w:t>Node can get the best split based on features set and Gini Impurity of children (function: calculate Gini Impurity)</w:t>
+      </w:r>
+      <w:r>
+        <w:rPr>
+          <w:rStyle w:val="SubtleEmphasis"/>
+        </w:rPr>
+        <w:t>.</w:t>
+      </w:r>
+    </w:p>
+    <w:p>
+      <w:pPr>
+        <w:ind w:left="2160" w:hanging="2160"/>
+      </w:pPr>
+      <w:r>
+        <w:rPr>
+          <w:rStyle w:val="SubtleEmphasis"/>
+          <w:i w:val="0"/>
+          <w:iCs w:val="0"/>
+          <w:color w:val="000000" w:themeColor="text1"/>
+        </w:rPr>
+        <w:t xml:space="preserve">Expected Output: </w:t>
+      </w:r>
+      <w:r>
+        <w:rPr>
+          <w:rStyle w:val="SubtleEmphasis"/>
+          <w:i w:val="0"/>
+          <w:iCs w:val="0"/>
+          <w:color w:val="000000" w:themeColor="text1"/>
+        </w:rPr>
+        <w:tab/>
+      </w:r>
+      <w:r>
+        <w:t xml:space="preserve">Node can get the best split based on features set and Gini Impurity of children (function: calculate Gini </w:t>
+      </w:r>
+      <w:proofErr w:type="gramStart"/>
+      <w:r>
+        <w:t>Impurity )</w:t>
+      </w:r>
+      <w:proofErr w:type="gramEnd"/>
+      <w:r>
+        <w:t>.</w:t>
+      </w:r>
+    </w:p>
+    <w:p/>
+    <w:p>
+      <w:pPr>
+        <w:pStyle w:val="Heading4"/>
+      </w:pPr>
+      <w:r>
+        <w:t xml:space="preserve">Test Case </w:t>
+      </w:r>
+      <w:r>
+        <w:t>4</w:t>
+      </w:r>
+    </w:p>
+    <w:p>
+      <w:r>
+        <w:rPr>
+          <w:rStyle w:val="SubtleEmphasis"/>
+        </w:rPr>
+        <w:t xml:space="preserve">Each node has a label according to the datapoints with the greatest majority in the node otherwise </w:t>
+      </w:r>
+      <w:proofErr w:type="gramStart"/>
+      <w:r>
+        <w:rPr>
+          <w:rStyle w:val="SubtleEmphasis"/>
+        </w:rPr>
+        <w:t>Error(</w:t>
+      </w:r>
+      <w:proofErr w:type="gramEnd"/>
+      <w:r>
+        <w:rPr>
+          <w:rStyle w:val="SubtleEmphasis"/>
+        </w:rPr>
+        <w:t>“No majority label”)</w:t>
+      </w:r>
+      <w:r>
+        <w:rPr>
+          <w:rStyle w:val="SubtleEmphasis"/>
+        </w:rPr>
+        <w:t>.</w:t>
+      </w:r>
+    </w:p>
+    <w:p>
+      <w:r>
+        <w:rPr>
+          <w:rStyle w:val="SubtleEmphasis"/>
+          <w:i w:val="0"/>
+          <w:iCs w:val="0"/>
+          <w:color w:val="000000" w:themeColor="text1"/>
+        </w:rPr>
+        <w:t xml:space="preserve">Expected Output: </w:t>
+      </w:r>
+      <w:r>
+        <w:rPr>
+          <w:rStyle w:val="SubtleEmphasis"/>
+          <w:i w:val="0"/>
+          <w:iCs w:val="0"/>
+          <w:color w:val="000000" w:themeColor="text1"/>
+        </w:rPr>
+        <w:tab/>
+      </w:r>
+      <w:r>
+        <w:t xml:space="preserve">A retrained model, otherwise log </w:t>
+      </w:r>
+      <w:proofErr w:type="gramStart"/>
+      <w:r>
+        <w:t>Error(</w:t>
+      </w:r>
+      <w:proofErr w:type="gramEnd"/>
+      <w:r>
+        <w:t>“Error in retraining”).</w:t>
+      </w:r>
+    </w:p>
+    <w:p/>
+    <w:p>
+      <w:pPr>
+        <w:pStyle w:val="Heading2"/>
+      </w:pPr>
+      <w:r>
+        <w:t>System Testing</w:t>
+      </w:r>
+    </w:p>
+    <w:p/>
+    <w:p>
+      <w:pPr>
+        <w:pStyle w:val="Heading3"/>
+      </w:pPr>
+      <w:r>
+        <w:t>Classify A Given Game</w:t>
+      </w:r>
+    </w:p>
+    <w:p/>
+    <w:p>
+      <w:pPr>
+        <w:pStyle w:val="Heading4"/>
+      </w:pPr>
+      <w:r>
+        <w:t>Test Case 1</w:t>
+      </w:r>
+    </w:p>
+    <w:p>
+      <w:pPr>
+        <w:rPr>
+          <w:rStyle w:val="SubtleEmphasis"/>
+        </w:rPr>
+      </w:pPr>
+      <w:r>
+        <w:rPr>
+          <w:rStyle w:val="SubtleEmphasis"/>
+        </w:rPr>
+        <w:t>Positive Classification: (System correctly identifies when a game belongs to a particular category or genre)</w:t>
+      </w:r>
+      <w:r>
+        <w:rPr>
+          <w:rStyle w:val="SubtleEmphasis"/>
+        </w:rPr>
+        <w:t>.</w:t>
+      </w:r>
+    </w:p>
+    <w:p>
+      <w:pPr>
+        <w:rPr>
+          <w:rStyle w:val="SubtleEmphasis"/>
+          <w:i w:val="0"/>
+          <w:iCs w:val="0"/>
+          <w:color w:val="auto"/>
+        </w:rPr>
+      </w:pPr>
+      <w:r>
+        <w:rPr>
+          <w:rStyle w:val="SubtleEmphasis"/>
+          <w:i w:val="0"/>
+          <w:iCs w:val="0"/>
+          <w:color w:val="auto"/>
+        </w:rPr>
+        <w:t>Test Data:</w:t>
+      </w:r>
+    </w:p>
+    <w:p>
+      <w:pPr>
+        <w:pStyle w:val="ListParagraph"/>
+        <w:numPr>
+          <w:ilvl w:val="0"/>
+          <w:numId w:val="4"/>
+        </w:numPr>
+        <w:rPr>
+          <w:rStyle w:val="SubtleEmphasis"/>
+          <w:i w:val="0"/>
+          <w:iCs w:val="0"/>
+          <w:color w:val="auto"/>
+        </w:rPr>
+      </w:pPr>
+      <w:r>
+        <w:rPr>
+          <w:rStyle w:val="SubtleEmphasis"/>
+          <w:i w:val="0"/>
+          <w:iCs w:val="0"/>
+          <w:color w:val="auto"/>
+        </w:rPr>
+        <w:t>Game Title: "The Legend of Zelda: Breath of the Wild"</w:t>
+      </w:r>
+    </w:p>
+    <w:p>
+      <w:pPr>
+        <w:pStyle w:val="ListParagraph"/>
+        <w:numPr>
+          <w:ilvl w:val="0"/>
+          <w:numId w:val="4"/>
+        </w:numPr>
+        <w:rPr>
+          <w:rStyle w:val="SubtleEmphasis"/>
+          <w:i w:val="0"/>
+          <w:iCs w:val="0"/>
+          <w:color w:val="auto"/>
+        </w:rPr>
+      </w:pPr>
+      <w:r>
+        <w:rPr>
+          <w:rStyle w:val="SubtleEmphasis"/>
+          <w:i w:val="0"/>
+          <w:iCs w:val="0"/>
+          <w:color w:val="auto"/>
+        </w:rPr>
+        <w:t>Game Genre: Action-Adventure</w:t>
+      </w:r>
+    </w:p>
+    <w:p>
+      <w:pPr>
+        <w:pStyle w:val="ListParagraph"/>
+        <w:numPr>
+          <w:ilvl w:val="0"/>
+          <w:numId w:val="4"/>
+        </w:numPr>
+        <w:rPr>
+          <w:rStyle w:val="SubtleEmphasis"/>
+          <w:i w:val="0"/>
+          <w:iCs w:val="0"/>
+          <w:color w:val="auto"/>
+        </w:rPr>
+      </w:pPr>
+      <w:r>
+        <w:rPr>
+          <w:rStyle w:val="SubtleEmphasis"/>
+          <w:i w:val="0"/>
+          <w:iCs w:val="0"/>
+          <w:color w:val="auto"/>
+        </w:rPr>
+        <w:t>Platform: Nintendo Switch</w:t>
+      </w:r>
+    </w:p>
+    <w:p>
+      <w:pPr>
+        <w:rPr>
+          <w:rStyle w:val="SubtleEmphasis"/>
+          <w:i w:val="0"/>
+          <w:iCs w:val="0"/>
+          <w:color w:val="auto"/>
+        </w:rPr>
+      </w:pPr>
+      <w:r>
+        <w:rPr>
+          <w:rStyle w:val="SubtleEmphasis"/>
+          <w:i w:val="0"/>
+          <w:iCs w:val="0"/>
+          <w:color w:val="auto"/>
+        </w:rPr>
+        <w:t>Expected Outcome:</w:t>
+      </w:r>
+    </w:p>
+    <w:p>
+      <w:pPr>
+        <w:pStyle w:val="ListParagraph"/>
+        <w:numPr>
+          <w:ilvl w:val="0"/>
+          <w:numId w:val="5"/>
+        </w:numPr>
+        <w:rPr>
+          <w:rStyle w:val="SubtleEmphasis"/>
+          <w:i w:val="0"/>
+          <w:iCs w:val="0"/>
+          <w:color w:val="auto"/>
+        </w:rPr>
+      </w:pPr>
+      <w:r>
+        <w:rPr>
+          <w:rStyle w:val="SubtleEmphasis"/>
+          <w:i w:val="0"/>
+          <w:iCs w:val="0"/>
+          <w:color w:val="auto"/>
+        </w:rPr>
+        <w:t>The system should correctly classify the game as an Action-Adventure genre for the given platform.</w:t>
+      </w:r>
+    </w:p>
+    <w:p>
+      <w:pPr>
+        <w:rPr>
+          <w:rStyle w:val="SubtleEmphasis"/>
+          <w:i w:val="0"/>
+          <w:iCs w:val="0"/>
+          <w:color w:val="auto"/>
+        </w:rPr>
+      </w:pPr>
+    </w:p>
+    <w:p>
+      <w:pPr>
+        <w:pStyle w:val="Heading4"/>
+      </w:pPr>
+      <w:r>
+        <w:t xml:space="preserve">Test Case </w:t>
+      </w:r>
+      <w:r>
+        <w:t>2</w:t>
+      </w:r>
+    </w:p>
+    <w:p>
+      <w:pPr>
+        <w:rPr>
+          <w:rStyle w:val="SubtleEmphasis"/>
+        </w:rPr>
+      </w:pPr>
+      <w:r>
+        <w:rPr>
+          <w:rStyle w:val="SubtleEmphasis"/>
+        </w:rPr>
+        <w:t>Negative Classification (System does not correctly identify when a game does not belong to a particular category or genre)</w:t>
+      </w:r>
+      <w:r>
+        <w:rPr>
+          <w:rStyle w:val="SubtleEmphasis"/>
+        </w:rPr>
+        <w:t>.</w:t>
+      </w:r>
+    </w:p>
+    <w:p>
+      <w:pPr>
+        <w:rPr>
+          <w:rStyle w:val="SubtleEmphasis"/>
+          <w:i w:val="0"/>
+          <w:iCs w:val="0"/>
+          <w:color w:val="auto"/>
+        </w:rPr>
+      </w:pPr>
+      <w:r>
+        <w:rPr>
+          <w:rStyle w:val="SubtleEmphasis"/>
+          <w:i w:val="0"/>
+          <w:iCs w:val="0"/>
+          <w:color w:val="auto"/>
+        </w:rPr>
+        <w:t>Test Data:</w:t>
+      </w:r>
+    </w:p>
+    <w:p>
+      <w:pPr>
+        <w:pStyle w:val="ListParagraph"/>
+        <w:numPr>
+          <w:ilvl w:val="0"/>
+          <w:numId w:val="5"/>
+        </w:numPr>
+        <w:rPr>
+          <w:rStyle w:val="SubtleEmphasis"/>
+          <w:i w:val="0"/>
+          <w:iCs w:val="0"/>
+          <w:color w:val="auto"/>
+        </w:rPr>
+      </w:pPr>
+      <w:r>
+        <w:rPr>
+          <w:rStyle w:val="SubtleEmphasis"/>
+          <w:i w:val="0"/>
+          <w:iCs w:val="0"/>
+          <w:color w:val="auto"/>
+        </w:rPr>
+        <w:t>Game Title: "FIFA 22"</w:t>
+      </w:r>
+    </w:p>
+    <w:p>
+      <w:pPr>
+        <w:pStyle w:val="ListParagraph"/>
+        <w:numPr>
+          <w:ilvl w:val="0"/>
+          <w:numId w:val="5"/>
+        </w:numPr>
+        <w:rPr>
+          <w:rStyle w:val="SubtleEmphasis"/>
+          <w:i w:val="0"/>
+          <w:iCs w:val="0"/>
+          <w:color w:val="auto"/>
+        </w:rPr>
+      </w:pPr>
+      <w:r>
+        <w:rPr>
+          <w:rStyle w:val="SubtleEmphasis"/>
+          <w:i w:val="0"/>
+          <w:iCs w:val="0"/>
+          <w:color w:val="auto"/>
+        </w:rPr>
+        <w:t>Game Genre: Sports</w:t>
+      </w:r>
+    </w:p>
+    <w:p>
+      <w:pPr>
+        <w:pStyle w:val="ListParagraph"/>
+        <w:numPr>
+          <w:ilvl w:val="0"/>
+          <w:numId w:val="5"/>
+        </w:numPr>
+        <w:rPr>
+          <w:rStyle w:val="SubtleEmphasis"/>
+          <w:i w:val="0"/>
+          <w:iCs w:val="0"/>
+          <w:color w:val="auto"/>
+        </w:rPr>
+      </w:pPr>
+      <w:r>
+        <w:rPr>
+          <w:rStyle w:val="SubtleEmphasis"/>
+          <w:i w:val="0"/>
+          <w:iCs w:val="0"/>
+          <w:color w:val="auto"/>
+        </w:rPr>
+        <w:t>Platform: PlayStation 4</w:t>
+      </w:r>
+    </w:p>
+    <w:p>
+      <w:pPr>
+        <w:rPr>
+          <w:rStyle w:val="SubtleEmphasis"/>
+          <w:i w:val="0"/>
+          <w:iCs w:val="0"/>
+          <w:color w:val="auto"/>
+        </w:rPr>
+      </w:pPr>
+      <w:r>
+        <w:rPr>
+          <w:rStyle w:val="SubtleEmphasis"/>
+          <w:i w:val="0"/>
+          <w:iCs w:val="0"/>
+          <w:color w:val="auto"/>
+        </w:rPr>
+        <w:t>Expected Outcome:</w:t>
+      </w:r>
+    </w:p>
+    <w:p>
+      <w:pPr>
+        <w:pStyle w:val="ListParagraph"/>
+        <w:numPr>
+          <w:ilvl w:val="0"/>
+          <w:numId w:val="6"/>
+        </w:numPr>
+        <w:rPr>
+          <w:rStyle w:val="SubtleEmphasis"/>
+          <w:i w:val="0"/>
+          <w:iCs w:val="0"/>
+          <w:color w:val="auto"/>
+        </w:rPr>
+      </w:pPr>
+      <w:r>
+        <w:rPr>
+          <w:rStyle w:val="SubtleEmphasis"/>
+          <w:i w:val="0"/>
+          <w:iCs w:val="0"/>
+          <w:color w:val="auto"/>
+        </w:rPr>
+        <w:t>The system should correctly classify the game as a Sports genre for the given platform.</w:t>
+      </w:r>
+    </w:p>
+    <w:p>
+      <w:pPr>
+        <w:rPr>
+          <w:rStyle w:val="SubtleEmphasis"/>
+          <w:i w:val="0"/>
+          <w:iCs w:val="0"/>
+          <w:color w:val="auto"/>
+        </w:rPr>
+      </w:pPr>
+    </w:p>
+    <w:p>
+      <w:pPr>
+        <w:pStyle w:val="Heading3"/>
+        <w:rPr>
+          <w:rStyle w:val="SubtleEmphasis"/>
+          <w:i w:val="0"/>
+          <w:iCs w:val="0"/>
+        </w:rPr>
+      </w:pPr>
+      <w:r>
+        <w:rPr>
+          <w:rStyle w:val="SubtleEmphasis"/>
+          <w:i w:val="0"/>
+          <w:iCs w:val="0"/>
+        </w:rPr>
+        <w:t>Recommend Similar and Dissimilar Games</w:t>
+      </w:r>
+    </w:p>
+    <w:p/>
+    <w:p>
+      <w:pPr>
+        <w:pStyle w:val="Heading4"/>
+        <w:rPr>
+          <w:rStyle w:val="SubtleEmphasis"/>
+          <w:i w:val="0"/>
+          <w:iCs w:val="0"/>
+          <w:color w:val="2F5496" w:themeColor="accent1" w:themeShade="BF"/>
+        </w:rPr>
+      </w:pPr>
+      <w:r>
+        <w:rPr>
+          <w:rStyle w:val="SubtleEmphasis"/>
+          <w:i w:val="0"/>
+          <w:iCs w:val="0"/>
+          <w:color w:val="2F5496" w:themeColor="accent1" w:themeShade="BF"/>
+        </w:rPr>
+        <w:t>Test Case 1</w:t>
+      </w:r>
+    </w:p>
+    <w:p>
+      <w:pPr>
+        <w:rPr>
+          <w:rStyle w:val="SubtleEmphasis"/>
+        </w:rPr>
+      </w:pPr>
+      <w:r>
+        <w:rPr>
+          <w:rStyle w:val="SubtleEmphasis"/>
+        </w:rPr>
+        <w:t>Recommend Similar Games</w:t>
+      </w:r>
+      <w:r>
+        <w:rPr>
+          <w:rStyle w:val="SubtleEmphasis"/>
+        </w:rPr>
+        <w:t>.</w:t>
+      </w:r>
+    </w:p>
+    <w:p>
+      <w:pPr>
+        <w:rPr>
+          <w:rStyle w:val="SubtleEmphasis"/>
+          <w:i w:val="0"/>
+          <w:iCs w:val="0"/>
+          <w:color w:val="auto"/>
+        </w:rPr>
+      </w:pPr>
+      <w:r>
+        <w:rPr>
+          <w:rStyle w:val="SubtleEmphasis"/>
+          <w:i w:val="0"/>
+          <w:iCs w:val="0"/>
+          <w:color w:val="auto"/>
+        </w:rPr>
+        <w:t>Test Data:</w:t>
+      </w:r>
+    </w:p>
+    <w:p>
+      <w:pPr>
+        <w:pStyle w:val="ListParagraph"/>
+        <w:numPr>
+          <w:ilvl w:val="0"/>
+          <w:numId w:val="6"/>
+        </w:numPr>
+        <w:rPr>
+          <w:rStyle w:val="SubtleEmphasis"/>
+          <w:i w:val="0"/>
+          <w:iCs w:val="0"/>
+          <w:color w:val="auto"/>
+        </w:rPr>
+      </w:pPr>
+      <w:r>
+        <w:rPr>
+          <w:rStyle w:val="SubtleEmphasis"/>
+          <w:i w:val="0"/>
+          <w:iCs w:val="0"/>
+          <w:color w:val="auto"/>
+        </w:rPr>
+        <w:t>User's Liked Game: "Overwatch"</w:t>
+      </w:r>
+    </w:p>
+    <w:p>
+      <w:pPr>
+        <w:pStyle w:val="ListParagraph"/>
+        <w:numPr>
+          <w:ilvl w:val="0"/>
+          <w:numId w:val="6"/>
+        </w:numPr>
+        <w:rPr>
+          <w:rStyle w:val="SubtleEmphasis"/>
+          <w:i w:val="0"/>
+          <w:iCs w:val="0"/>
+          <w:color w:val="auto"/>
+        </w:rPr>
+      </w:pPr>
+      <w:r>
+        <w:rPr>
+          <w:rStyle w:val="SubtleEmphasis"/>
+          <w:i w:val="0"/>
+          <w:iCs w:val="0"/>
+          <w:color w:val="auto"/>
+        </w:rPr>
+        <w:t>User's Disliked Game: "Call of Duty: Warzone"</w:t>
+      </w:r>
+    </w:p>
+    <w:p>
+      <w:pPr>
+        <w:rPr>
+          <w:rStyle w:val="SubtleEmphasis"/>
+          <w:i w:val="0"/>
+          <w:iCs w:val="0"/>
+          <w:color w:val="auto"/>
+        </w:rPr>
+      </w:pPr>
+      <w:r>
+        <w:rPr>
+          <w:rStyle w:val="SubtleEmphasis"/>
+          <w:i w:val="0"/>
+          <w:iCs w:val="0"/>
+          <w:color w:val="auto"/>
+        </w:rPr>
+        <w:t>Expected Outcome:</w:t>
+      </w:r>
+    </w:p>
+    <w:p>
+      <w:pPr>
+        <w:pStyle w:val="ListParagraph"/>
+        <w:numPr>
+          <w:ilvl w:val="0"/>
+          <w:numId w:val="7"/>
+        </w:numPr>
+        <w:rPr>
+          <w:rStyle w:val="SubtleEmphasis"/>
+          <w:i w:val="0"/>
+          <w:iCs w:val="0"/>
+          <w:color w:val="auto"/>
+        </w:rPr>
+      </w:pPr>
+      <w:r>
+        <w:rPr>
+          <w:rStyle w:val="SubtleEmphasis"/>
+          <w:i w:val="0"/>
+          <w:iCs w:val="0"/>
+          <w:color w:val="auto"/>
+        </w:rPr>
+        <w:t xml:space="preserve">The system should recommend games </w:t>
+      </w:r>
+      <w:r>
+        <w:rPr>
+          <w:rStyle w:val="SubtleEmphasis"/>
+          <w:i w:val="0"/>
+          <w:iCs w:val="0"/>
+          <w:color w:val="auto"/>
+        </w:rPr>
+        <w:t>like</w:t>
+      </w:r>
+      <w:r>
+        <w:rPr>
+          <w:rStyle w:val="SubtleEmphasis"/>
+          <w:i w:val="0"/>
+          <w:iCs w:val="0"/>
+          <w:color w:val="auto"/>
+        </w:rPr>
+        <w:t xml:space="preserve"> "Overwatch" based on the user's preference.</w:t>
+      </w:r>
+    </w:p>
+    <w:p>
+      <w:pPr>
+        <w:pStyle w:val="Heading4"/>
+        <w:rPr>
+          <w:rStyle w:val="SubtleEmphasis"/>
+          <w:i w:val="0"/>
+          <w:iCs w:val="0"/>
+          <w:color w:val="2F5496" w:themeColor="accent1" w:themeShade="BF"/>
+        </w:rPr>
+      </w:pPr>
+      <w:r>
+        <w:rPr>
+          <w:rStyle w:val="SubtleEmphasis"/>
+          <w:i w:val="0"/>
+          <w:iCs w:val="0"/>
+          <w:color w:val="2F5496" w:themeColor="accent1" w:themeShade="BF"/>
+        </w:rPr>
+        <w:lastRenderedPageBreak/>
+        <w:t xml:space="preserve">Test Case </w:t>
+      </w:r>
+      <w:r>
+        <w:rPr>
+          <w:rStyle w:val="SubtleEmphasis"/>
+          <w:i w:val="0"/>
+          <w:iCs w:val="0"/>
+          <w:color w:val="2F5496" w:themeColor="accent1" w:themeShade="BF"/>
+        </w:rPr>
+        <w:t>2</w:t>
+      </w:r>
+    </w:p>
+    <w:p>
+      <w:pPr>
+        <w:rPr>
+          <w:rStyle w:val="SubtleEmphasis"/>
+        </w:rPr>
+      </w:pPr>
+      <w:r>
+        <w:rPr>
+          <w:rStyle w:val="SubtleEmphasis"/>
+        </w:rPr>
+        <w:t xml:space="preserve">Recommend </w:t>
+      </w:r>
+      <w:r>
+        <w:rPr>
+          <w:rStyle w:val="SubtleEmphasis"/>
+        </w:rPr>
+        <w:t>Diss</w:t>
+      </w:r>
+      <w:r>
+        <w:rPr>
+          <w:rStyle w:val="SubtleEmphasis"/>
+        </w:rPr>
+        <w:t>imilar Games</w:t>
+      </w:r>
+      <w:r>
+        <w:rPr>
+          <w:rStyle w:val="SubtleEmphasis"/>
+        </w:rPr>
+        <w:t>.</w:t>
+      </w:r>
+    </w:p>
+    <w:p>
+      <w:pPr>
+        <w:rPr>
+          <w:rStyle w:val="SubtleEmphasis"/>
+          <w:i w:val="0"/>
+          <w:iCs w:val="0"/>
+          <w:color w:val="auto"/>
+        </w:rPr>
+      </w:pPr>
+      <w:r>
+        <w:rPr>
+          <w:rStyle w:val="SubtleEmphasis"/>
+          <w:i w:val="0"/>
+          <w:iCs w:val="0"/>
+          <w:color w:val="auto"/>
+        </w:rPr>
+        <w:t>Test Data:</w:t>
+      </w:r>
+    </w:p>
+    <w:p>
+      <w:pPr>
+        <w:pStyle w:val="ListParagraph"/>
+        <w:numPr>
+          <w:ilvl w:val="0"/>
+          <w:numId w:val="6"/>
+        </w:numPr>
+        <w:rPr>
+          <w:rStyle w:val="SubtleEmphasis"/>
+          <w:i w:val="0"/>
+          <w:iCs w:val="0"/>
+          <w:color w:val="auto"/>
+        </w:rPr>
+      </w:pPr>
+      <w:r>
+        <w:rPr>
+          <w:rStyle w:val="SubtleEmphasis"/>
+          <w:i w:val="0"/>
+          <w:iCs w:val="0"/>
+          <w:color w:val="auto"/>
+        </w:rPr>
+        <w:t>User's Liked Game: "Stardew Valley"</w:t>
+      </w:r>
+      <w:r>
+        <w:rPr>
+          <w:rStyle w:val="SubtleEmphasis"/>
+          <w:i w:val="0"/>
+          <w:iCs w:val="0"/>
+          <w:color w:val="auto"/>
+        </w:rPr>
+        <w:t>.</w:t>
+      </w:r>
+    </w:p>
+    <w:p>
+      <w:pPr>
+        <w:pStyle w:val="ListParagraph"/>
+        <w:numPr>
+          <w:ilvl w:val="0"/>
+          <w:numId w:val="6"/>
+        </w:numPr>
+        <w:rPr>
+          <w:rStyle w:val="SubtleEmphasis"/>
+          <w:i w:val="0"/>
+          <w:iCs w:val="0"/>
+          <w:color w:val="auto"/>
+        </w:rPr>
+      </w:pPr>
+      <w:r>
+        <w:rPr>
+          <w:rStyle w:val="SubtleEmphasis"/>
+          <w:i w:val="0"/>
+          <w:iCs w:val="0"/>
+          <w:color w:val="auto"/>
+        </w:rPr>
+        <w:t>User's Disliked Game: "Dark Souls III"</w:t>
+      </w:r>
+      <w:r>
+        <w:rPr>
+          <w:rStyle w:val="SubtleEmphasis"/>
+          <w:i w:val="0"/>
+          <w:iCs w:val="0"/>
+          <w:color w:val="auto"/>
+        </w:rPr>
+        <w:t>.</w:t>
+      </w:r>
+    </w:p>
+    <w:p>
+      <w:pPr>
+        <w:rPr>
+          <w:rStyle w:val="SubtleEmphasis"/>
+          <w:i w:val="0"/>
+          <w:iCs w:val="0"/>
+          <w:color w:val="auto"/>
+        </w:rPr>
+      </w:pPr>
+      <w:r>
+        <w:rPr>
+          <w:rStyle w:val="SubtleEmphasis"/>
+          <w:i w:val="0"/>
+          <w:iCs w:val="0"/>
+          <w:color w:val="auto"/>
+        </w:rPr>
+        <w:t>Expected Outcome:</w:t>
+      </w:r>
+    </w:p>
+    <w:p>
+      <w:pPr>
+        <w:pStyle w:val="ListParagraph"/>
+        <w:numPr>
+          <w:ilvl w:val="0"/>
+          <w:numId w:val="8"/>
+        </w:numPr>
+        <w:rPr>
+          <w:rStyle w:val="SubtleEmphasis"/>
+          <w:i w:val="0"/>
+          <w:iCs w:val="0"/>
+          <w:color w:val="auto"/>
+        </w:rPr>
+      </w:pPr>
+      <w:r>
+        <w:rPr>
+          <w:rStyle w:val="SubtleEmphasis"/>
+          <w:i w:val="0"/>
+          <w:iCs w:val="0"/>
+          <w:color w:val="auto"/>
+        </w:rPr>
+        <w:t>The system should recommend games dissimilar to "Stardew Valley" based on the user's preference.</w:t>
+      </w:r>
+    </w:p>
+    <w:p>
+      <w:pPr>
+        <w:rPr>
+          <w:rStyle w:val="SubtleEmphasis"/>
+          <w:i w:val="0"/>
+          <w:iCs w:val="0"/>
+          <w:color w:val="auto"/>
+        </w:rPr>
+      </w:pPr>
+    </w:p>
+    <w:p>
+      <w:pPr>
+        <w:pStyle w:val="Heading3"/>
+        <w:rPr>
+          <w:rStyle w:val="SubtleEmphasis"/>
+          <w:i w:val="0"/>
+          <w:iCs w:val="0"/>
+        </w:rPr>
+      </w:pPr>
+      <w:r>
+        <w:rPr>
+          <w:rStyle w:val="SubtleEmphasis"/>
+          <w:i w:val="0"/>
+          <w:iCs w:val="0"/>
+        </w:rPr>
+        <w:t>Training and Retraining Random Forest based on CSV and User Like/Dislike</w:t>
+      </w:r>
+    </w:p>
+    <w:p/>
+    <w:p>
+      <w:pPr>
+        <w:pStyle w:val="Heading4"/>
+        <w:rPr>
+          <w:rStyle w:val="SubtleEmphasis"/>
+          <w:i w:val="0"/>
+          <w:iCs w:val="0"/>
+          <w:color w:val="2F5496" w:themeColor="accent1" w:themeShade="BF"/>
+        </w:rPr>
+      </w:pPr>
+      <w:r>
+        <w:rPr>
+          <w:rStyle w:val="SubtleEmphasis"/>
+          <w:i w:val="0"/>
+          <w:iCs w:val="0"/>
+          <w:color w:val="2F5496" w:themeColor="accent1" w:themeShade="BF"/>
+        </w:rPr>
+        <w:t>Test Case 1</w:t>
+      </w:r>
+    </w:p>
+    <w:p>
+      <w:pPr>
+        <w:rPr>
+          <w:rStyle w:val="SubtleEmphasis"/>
+        </w:rPr>
+      </w:pPr>
+      <w:r>
+        <w:rPr>
+          <w:rStyle w:val="SubtleEmphasis"/>
+        </w:rPr>
+        <w:t>Training Random Forest with CSV Data</w:t>
+      </w:r>
+      <w:r>
+        <w:rPr>
+          <w:rStyle w:val="SubtleEmphasis"/>
+        </w:rPr>
+        <w:t>.</w:t>
+      </w:r>
+    </w:p>
+    <w:p>
+      <w:pPr>
+        <w:rPr>
+          <w:rStyle w:val="SubtleEmphasis"/>
+          <w:i w:val="0"/>
+          <w:iCs w:val="0"/>
+          <w:color w:val="auto"/>
+        </w:rPr>
+      </w:pPr>
+      <w:r>
+        <w:rPr>
+          <w:rStyle w:val="SubtleEmphasis"/>
+          <w:i w:val="0"/>
+          <w:iCs w:val="0"/>
+          <w:color w:val="auto"/>
+        </w:rPr>
+        <w:t>Test Data:</w:t>
+      </w:r>
+    </w:p>
+    <w:p>
+      <w:pPr>
+        <w:pStyle w:val="ListParagraph"/>
+        <w:numPr>
+          <w:ilvl w:val="0"/>
+          <w:numId w:val="8"/>
+        </w:numPr>
+        <w:rPr>
+          <w:rStyle w:val="SubtleEmphasis"/>
+          <w:i w:val="0"/>
+          <w:iCs w:val="0"/>
+          <w:color w:val="auto"/>
+        </w:rPr>
+      </w:pPr>
+      <w:r>
+        <w:rPr>
+          <w:rStyle w:val="SubtleEmphasis"/>
+          <w:i w:val="0"/>
+          <w:iCs w:val="0"/>
+          <w:color w:val="auto"/>
+        </w:rPr>
+        <w:t>Training CSV File: Contains historical user preferences and game features.</w:t>
+      </w:r>
+    </w:p>
+    <w:p>
+      <w:pPr>
+        <w:pStyle w:val="ListParagraph"/>
+        <w:numPr>
+          <w:ilvl w:val="0"/>
+          <w:numId w:val="8"/>
+        </w:numPr>
+        <w:rPr>
+          <w:rStyle w:val="SubtleEmphasis"/>
+          <w:i w:val="0"/>
+          <w:iCs w:val="0"/>
+          <w:color w:val="auto"/>
+        </w:rPr>
+      </w:pPr>
+      <w:r>
+        <w:rPr>
+          <w:rStyle w:val="SubtleEmphasis"/>
+          <w:i w:val="0"/>
+          <w:iCs w:val="0"/>
+          <w:color w:val="auto"/>
+        </w:rPr>
+        <w:t>Number of Trees: 100</w:t>
+      </w:r>
+    </w:p>
+    <w:p>
+      <w:pPr>
+        <w:rPr>
+          <w:rStyle w:val="SubtleEmphasis"/>
+          <w:i w:val="0"/>
+          <w:iCs w:val="0"/>
+          <w:color w:val="auto"/>
+        </w:rPr>
+      </w:pPr>
+      <w:r>
+        <w:rPr>
+          <w:rStyle w:val="SubtleEmphasis"/>
+          <w:i w:val="0"/>
+          <w:iCs w:val="0"/>
+          <w:color w:val="auto"/>
+        </w:rPr>
+        <w:t>Expected Outcome:</w:t>
+      </w:r>
+    </w:p>
+    <w:p>
+      <w:pPr>
+        <w:pStyle w:val="ListParagraph"/>
+        <w:numPr>
+          <w:ilvl w:val="0"/>
+          <w:numId w:val="9"/>
+        </w:numPr>
+        <w:rPr>
+          <w:rStyle w:val="SubtleEmphasis"/>
+          <w:i w:val="0"/>
+          <w:iCs w:val="0"/>
+          <w:color w:val="auto"/>
+        </w:rPr>
+      </w:pPr>
+      <w:r>
+        <w:rPr>
+          <w:rStyle w:val="SubtleEmphasis"/>
+          <w:i w:val="0"/>
+          <w:iCs w:val="0"/>
+          <w:color w:val="auto"/>
+        </w:rPr>
+        <w:t>The system should successfully train the random forest model using the provided CSV data with 100 decision trees.</w:t>
+      </w:r>
+    </w:p>
+    <w:p>
+      <w:pPr>
+        <w:rPr>
+          <w:rStyle w:val="SubtleEmphasis"/>
+          <w:i w:val="0"/>
+          <w:iCs w:val="0"/>
+          <w:color w:val="auto"/>
+        </w:rPr>
+      </w:pPr>
+    </w:p>
+    <w:p>
+      <w:pPr>
+        <w:pStyle w:val="Heading4"/>
+        <w:rPr>
+          <w:rStyle w:val="SubtleEmphasis"/>
+          <w:i w:val="0"/>
+          <w:iCs w:val="0"/>
+          <w:color w:val="2F5496" w:themeColor="accent1" w:themeShade="BF"/>
+        </w:rPr>
+      </w:pPr>
+      <w:r>
+        <w:rPr>
+          <w:rStyle w:val="SubtleEmphasis"/>
+          <w:i w:val="0"/>
+          <w:iCs w:val="0"/>
+          <w:color w:val="2F5496" w:themeColor="accent1" w:themeShade="BF"/>
+        </w:rPr>
+        <w:t xml:space="preserve">Test Case </w:t>
+      </w:r>
+      <w:r>
+        <w:rPr>
+          <w:rStyle w:val="SubtleEmphasis"/>
+          <w:i w:val="0"/>
+          <w:iCs w:val="0"/>
+          <w:color w:val="2F5496" w:themeColor="accent1" w:themeShade="BF"/>
+        </w:rPr>
+        <w:t>2</w:t>
+      </w:r>
+    </w:p>
+    <w:p>
+      <w:pPr>
+        <w:rPr>
+          <w:rStyle w:val="SubtleEmphasis"/>
+        </w:rPr>
+      </w:pPr>
+      <w:r>
+        <w:rPr>
+          <w:rStyle w:val="SubtleEmphasis"/>
+        </w:rPr>
+        <w:t>Retraining Random Forest with User Like/Dislike Feedback</w:t>
+      </w:r>
+      <w:r>
+        <w:rPr>
+          <w:rStyle w:val="SubtleEmphasis"/>
+        </w:rPr>
+        <w:t>.</w:t>
+      </w:r>
+    </w:p>
+    <w:p>
+      <w:pPr>
+        <w:rPr>
+          <w:rStyle w:val="SubtleEmphasis"/>
+          <w:i w:val="0"/>
+          <w:iCs w:val="0"/>
+          <w:color w:val="auto"/>
+        </w:rPr>
+      </w:pPr>
+      <w:r>
+        <w:rPr>
+          <w:rStyle w:val="SubtleEmphasis"/>
+          <w:i w:val="0"/>
+          <w:iCs w:val="0"/>
+          <w:color w:val="auto"/>
+        </w:rPr>
+        <w:t>Test Data:</w:t>
+      </w:r>
+    </w:p>
+    <w:p>
+      <w:pPr>
+        <w:pStyle w:val="ListParagraph"/>
+        <w:numPr>
+          <w:ilvl w:val="0"/>
+          <w:numId w:val="9"/>
+        </w:numPr>
+        <w:rPr>
+          <w:rStyle w:val="SubtleEmphasis"/>
+          <w:i w:val="0"/>
+          <w:iCs w:val="0"/>
+          <w:color w:val="auto"/>
+        </w:rPr>
+      </w:pPr>
+      <w:r>
+        <w:rPr>
+          <w:rStyle w:val="SubtleEmphasis"/>
+          <w:i w:val="0"/>
+          <w:iCs w:val="0"/>
+          <w:color w:val="auto"/>
+        </w:rPr>
+        <w:t>User Liked Game: "Minecraft"</w:t>
+      </w:r>
+    </w:p>
+    <w:p>
+      <w:pPr>
+        <w:pStyle w:val="ListParagraph"/>
+        <w:numPr>
+          <w:ilvl w:val="0"/>
+          <w:numId w:val="9"/>
+        </w:numPr>
+        <w:rPr>
+          <w:rStyle w:val="SubtleEmphasis"/>
+          <w:i w:val="0"/>
+          <w:iCs w:val="0"/>
+          <w:color w:val="auto"/>
+        </w:rPr>
+      </w:pPr>
+      <w:r>
+        <w:rPr>
+          <w:rStyle w:val="SubtleEmphasis"/>
+          <w:i w:val="0"/>
+          <w:iCs w:val="0"/>
+          <w:color w:val="auto"/>
+        </w:rPr>
+        <w:t>User Disliked Game: "Assassin's Creed Valhalla"</w:t>
+      </w:r>
+    </w:p>
+    <w:p>
+      <w:pPr>
+        <w:pStyle w:val="ListParagraph"/>
+        <w:numPr>
+          <w:ilvl w:val="0"/>
+          <w:numId w:val="9"/>
+        </w:numPr>
+        <w:rPr>
+          <w:rStyle w:val="SubtleEmphasis"/>
+          <w:i w:val="0"/>
+          <w:iCs w:val="0"/>
+          <w:color w:val="auto"/>
+        </w:rPr>
+      </w:pPr>
+      <w:r>
+        <w:rPr>
+          <w:rStyle w:val="SubtleEmphasis"/>
+          <w:i w:val="0"/>
+          <w:iCs w:val="0"/>
+          <w:color w:val="auto"/>
+        </w:rPr>
+        <w:t>Number of Trees: 50</w:t>
+      </w:r>
+    </w:p>
+    <w:p>
+      <w:pPr>
+        <w:rPr>
+          <w:rStyle w:val="SubtleEmphasis"/>
+          <w:i w:val="0"/>
+          <w:iCs w:val="0"/>
+          <w:color w:val="auto"/>
+        </w:rPr>
+      </w:pPr>
+      <w:r>
+        <w:rPr>
+          <w:rStyle w:val="SubtleEmphasis"/>
+          <w:i w:val="0"/>
+          <w:iCs w:val="0"/>
+          <w:color w:val="auto"/>
+        </w:rPr>
+        <w:t>Expected Outcome:</w:t>
+      </w:r>
+    </w:p>
+    <w:p>
+      <w:pPr>
+        <w:pStyle w:val="ListParagraph"/>
+        <w:numPr>
+          <w:ilvl w:val="0"/>
+          <w:numId w:val="10"/>
+        </w:numPr>
+        <w:rPr>
+          <w:rStyle w:val="SubtleEmphasis"/>
+          <w:i w:val="0"/>
+          <w:iCs w:val="0"/>
+          <w:color w:val="auto"/>
+        </w:rPr>
+      </w:pPr>
+      <w:r>
+        <w:rPr>
+          <w:rStyle w:val="SubtleEmphasis"/>
+          <w:i w:val="0"/>
+          <w:iCs w:val="0"/>
+          <w:color w:val="auto"/>
+        </w:rPr>
+        <w:t>The system should retrain the random forest model incorporating the user</w:t>
+      </w:r>
+      <w:r>
+        <w:rPr>
+          <w:rStyle w:val="SubtleEmphasis"/>
+          <w:i w:val="0"/>
+          <w:iCs w:val="0"/>
+          <w:color w:val="auto"/>
+        </w:rPr>
+        <w:t>’</w:t>
+      </w:r>
+      <w:r>
+        <w:rPr>
+          <w:rStyle w:val="SubtleEmphasis"/>
+          <w:i w:val="0"/>
+          <w:iCs w:val="0"/>
+          <w:color w:val="auto"/>
+        </w:rPr>
+        <w:t>s like/dislike feedback with 50 additional decision trees</w:t>
+      </w:r>
+      <w:r>
+        <w:rPr>
+          <w:rStyle w:val="SubtleEmphasis"/>
+          <w:i w:val="0"/>
+          <w:iCs w:val="0"/>
+          <w:color w:val="auto"/>
+        </w:rPr>
+        <w:t>.</w:t>
+      </w:r>
+    </w:p>
+    <w:p>
+      <w:pPr>
+        <w:rPr>
+          <w:rStyle w:val="SubtleEmphasis"/>
+          <w:i w:val="0"/>
+          <w:iCs w:val="0"/>
+          <w:color w:val="auto"/>
+        </w:rPr>
+      </w:pPr>
+    </w:p>
+    <w:p>
+      <w:pPr>
+        <w:pStyle w:val="Heading2"/>
+      </w:pPr>
+      <w:r>
+        <w:lastRenderedPageBreak/>
+        <w:t xml:space="preserve">Acceptance </w:t>
+      </w:r>
+      <w:r>
+        <w:t>T</w:t>
+      </w:r>
+      <w:r>
+        <w:t xml:space="preserve">esting for </w:t>
+      </w:r>
+      <w:r>
+        <w:t>N</w:t>
+      </w:r>
+      <w:r>
+        <w:t>on</w:t>
+      </w:r>
+      <w:r>
+        <w:t>-F</w:t>
+      </w:r>
+      <w:r>
+        <w:t>unctional Requirements</w:t>
+      </w:r>
+    </w:p>
+    <w:p/>
+    <w:p>
+      <w:pPr>
+        <w:pStyle w:val="Heading3"/>
+      </w:pPr>
+      <w:r>
+        <w:t>Transparency and User Expectation</w:t>
+      </w:r>
+    </w:p>
+    <w:p/>
+    <w:p>
+      <w:pPr>
+        <w:pStyle w:val="Heading4"/>
+      </w:pPr>
+      <w:r>
+        <w:t>Test Scenario</w:t>
+      </w:r>
+      <w:r>
+        <w:t xml:space="preserve"> -</w:t>
+      </w:r>
+      <w:r>
+        <w:t xml:space="preserve"> Ensure Transparency in User Interface</w:t>
+      </w:r>
+    </w:p>
+    <w:p>
+      <w:r>
+        <w:t>Test Steps:</w:t>
+      </w:r>
+    </w:p>
+    <w:p>
+      <w:pPr>
+        <w:pStyle w:val="ListParagraph"/>
+        <w:numPr>
+          <w:ilvl w:val="0"/>
+          <w:numId w:val="10"/>
+        </w:numPr>
+      </w:pPr>
+      <w:r>
+        <w:t>Interact with the system's user interface.</w:t>
+      </w:r>
+    </w:p>
+    <w:p>
+      <w:pPr>
+        <w:pStyle w:val="ListParagraph"/>
+        <w:numPr>
+          <w:ilvl w:val="0"/>
+          <w:numId w:val="10"/>
+        </w:numPr>
+      </w:pPr>
+      <w:r>
+        <w:t>Verify that information and actions are presented in a clear and understandable manner.</w:t>
+      </w:r>
+    </w:p>
+    <w:p/>
+    <w:p>
+      <w:pPr>
+        <w:pStyle w:val="Heading4"/>
+      </w:pPr>
+      <w:r>
+        <w:t>Test Scenario: Meet User Expectations for Response Time</w:t>
+      </w:r>
+    </w:p>
+    <w:p>
+      <w:r>
+        <w:t>Test Steps:</w:t>
+      </w:r>
+    </w:p>
+    <w:p>
+      <w:pPr>
+        <w:pStyle w:val="ListParagraph"/>
+        <w:numPr>
+          <w:ilvl w:val="0"/>
+          <w:numId w:val="11"/>
+        </w:numPr>
+      </w:pPr>
+      <w:r>
+        <w:t>Execute actions required for classification</w:t>
+      </w:r>
+      <w:r>
+        <w:t>.</w:t>
+      </w:r>
+    </w:p>
+    <w:p>
+      <w:pPr>
+        <w:pStyle w:val="ListParagraph"/>
+        <w:numPr>
+          <w:ilvl w:val="0"/>
+          <w:numId w:val="11"/>
+        </w:numPr>
+      </w:pPr>
+      <w:r>
+        <w:t xml:space="preserve">Measure response time so that it is less than in a reasonable time (Goal &lt; 5 </w:t>
+      </w:r>
+      <w:r>
+        <w:t>seconds).</w:t>
+      </w:r>
+    </w:p>
+    <w:p/>
+    <w:p/>
     <w:sectPr>
       <w:pgSz w:w="12240" w:h="15840"/>
       <w:pgMar w:top="1440" w:right="1440" w:bottom="1440" w:left="1440" w:header="720" w:footer="720" w:gutter="0"/>
@@ -1706,6 +3317,232 @@
 <file path=word/numbering.xml><?xml version="1.0" encoding="utf-8"?>
 <w:numbering xmlns:wpc="http://schemas.microsoft.com/office/word/2010/wordprocessingCanvas" xmlns:cx="http://schemas.microsoft.com/office/drawing/2014/chartex" xmlns:cx1="http://schemas.microsoft.com/office/drawing/2015/9/8/chartex" xmlns:cx2="http://schemas.microsoft.com/office/drawing/2015/10/21/chartex" xmlns:cx3="http://schemas.microsoft.com/office/drawing/2016/5/9/chartex" xmlns:cx4="http://schemas.microsoft.com/office/drawing/2016/5/10/chartex" xmlns:cx5="http://schemas.microsoft.com/office/drawing/2016/5/11/chartex" xmlns:cx6="http://schemas.microsoft.com/office/drawing/2016/5/12/chartex" xmlns:cx7="http://schemas.microsoft.com/office/drawing/2016/5/13/chartex" xmlns:cx8="http://schemas.microsoft.com/office/drawing/2016/5/14/chartex" xmlns:mc="http://schemas.openxmlformats.org/markup-compatibility/2006" xmlns:aink="http://schemas.microsoft.com/office/drawing/2016/ink" xmlns:am3d="http://schemas.microsoft.com/office/drawing/2017/model3d" xmlns:o="urn:schemas-microsoft-com:office:office" xmlns:oel="http://schemas.microsoft.com/office/2019/extlst" xmlns:r="http://schemas.openxmlformats.org/officeDocument/2006/relationships" xmlns:m="http://schemas.openxmlformats.org/officeDocument/2006/math" xmlns:v="urn:schemas-microsoft-com:vml" xmlns:wp14="http://schemas.microsoft.com/office/word/2010/wordprocessingDrawing" xmlns:wp="http://schemas.openxmlformats.org/drawingml/2006/wordprocessingDrawing" xmlns:w10="urn:schemas-microsoft-com:office:word" xmlns:w="http://schemas.openxmlformats.org/wordprocessingml/2006/main" xmlns:w14="http://schemas.microsoft.com/office/word/2010/wordml" xmlns:w15="http://schemas.microsoft.com/office/word/2012/wordml" xmlns:w16cex="http://schemas.microsoft.com/office/word/2018/wordml/cex" xmlns:w16cid="http://schemas.microsoft.com/office/word/2016/wordml/cid" xmlns:w16="http://schemas.microsoft.com/office/word/2018/wordml" xmlns:w16sdtdh="http://schemas.microsoft.com/office/word/2020/wordml/sdtdatahash" xmlns:w16se="http://schemas.microsoft.com/office/word/2015/wordml/symex" xmlns:wpg="http://schemas.microsoft.com/office/word/2010/wordprocessingGroup" xmlns:wpi="http://schemas.microsoft.com/office/word/2010/wordprocessingInk" xmlns:wne="http://schemas.microsoft.com/office/word/2006/wordml" xmlns:wps="http://schemas.microsoft.com/office/word/2010/wordprocessingShape" mc:Ignorable="w14 w15 w16se w16cid w16 w16cex w16sdtdh wp14">
   <w:abstractNum w:abstractNumId="0" w15:restartNumberingAfterBreak="0">
+    <w:nsid w:val="154E7BAA"/>
+    <w:multiLevelType w:val="hybridMultilevel"/>
+    <w:tmpl w:val="F22E4E6A"/>
+    <w:lvl w:ilvl="0" w:tplc="04090001">
+      <w:start w:val="1"/>
+      <w:numFmt w:val="bullet"/>
+      <w:lvlText w:val=""/>
+      <w:lvlJc w:val="left"/>
+      <w:pPr>
+        <w:ind w:left="720" w:hanging="360"/>
+      </w:pPr>
+      <w:rPr>
+        <w:rFonts w:ascii="Symbol" w:hAnsi="Symbol" w:hint="default"/>
+      </w:rPr>
+    </w:lvl>
+    <w:lvl w:ilvl="1" w:tplc="04090003" w:tentative="1">
+      <w:start w:val="1"/>
+      <w:numFmt w:val="bullet"/>
+      <w:lvlText w:val="o"/>
+      <w:lvlJc w:val="left"/>
+      <w:pPr>
+        <w:ind w:left="1440" w:hanging="360"/>
+      </w:pPr>
+      <w:rPr>
+        <w:rFonts w:ascii="Courier New" w:hAnsi="Courier New" w:cs="Courier New" w:hint="default"/>
+      </w:rPr>
+    </w:lvl>
+    <w:lvl w:ilvl="2" w:tplc="04090005" w:tentative="1">
+      <w:start w:val="1"/>
+      <w:numFmt w:val="bullet"/>
+      <w:lvlText w:val=""/>
+      <w:lvlJc w:val="left"/>
+      <w:pPr>
+        <w:ind w:left="2160" w:hanging="360"/>
+      </w:pPr>
+      <w:rPr>
+        <w:rFonts w:ascii="Wingdings" w:hAnsi="Wingdings" w:hint="default"/>
+      </w:rPr>
+    </w:lvl>
+    <w:lvl w:ilvl="3" w:tplc="04090001" w:tentative="1">
+      <w:start w:val="1"/>
+      <w:numFmt w:val="bullet"/>
+      <w:lvlText w:val=""/>
+      <w:lvlJc w:val="left"/>
+      <w:pPr>
+        <w:ind w:left="2880" w:hanging="360"/>
+      </w:pPr>
+      <w:rPr>
+        <w:rFonts w:ascii="Symbol" w:hAnsi="Symbol" w:hint="default"/>
+      </w:rPr>
+    </w:lvl>
+    <w:lvl w:ilvl="4" w:tplc="04090003" w:tentative="1">
+      <w:start w:val="1"/>
+      <w:numFmt w:val="bullet"/>
+      <w:lvlText w:val="o"/>
+      <w:lvlJc w:val="left"/>
+      <w:pPr>
+        <w:ind w:left="3600" w:hanging="360"/>
+      </w:pPr>
+      <w:rPr>
+        <w:rFonts w:ascii="Courier New" w:hAnsi="Courier New" w:cs="Courier New" w:hint="default"/>
+      </w:rPr>
+    </w:lvl>
+    <w:lvl w:ilvl="5" w:tplc="04090005" w:tentative="1">
+      <w:start w:val="1"/>
+      <w:numFmt w:val="bullet"/>
+      <w:lvlText w:val=""/>
+      <w:lvlJc w:val="left"/>
+      <w:pPr>
+        <w:ind w:left="4320" w:hanging="360"/>
+      </w:pPr>
+      <w:rPr>
+        <w:rFonts w:ascii="Wingdings" w:hAnsi="Wingdings" w:hint="default"/>
+      </w:rPr>
+    </w:lvl>
+    <w:lvl w:ilvl="6" w:tplc="04090001" w:tentative="1">
+      <w:start w:val="1"/>
+      <w:numFmt w:val="bullet"/>
+      <w:lvlText w:val=""/>
+      <w:lvlJc w:val="left"/>
+      <w:pPr>
+        <w:ind w:left="5040" w:hanging="360"/>
+      </w:pPr>
+      <w:rPr>
+        <w:rFonts w:ascii="Symbol" w:hAnsi="Symbol" w:hint="default"/>
+      </w:rPr>
+    </w:lvl>
+    <w:lvl w:ilvl="7" w:tplc="04090003" w:tentative="1">
+      <w:start w:val="1"/>
+      <w:numFmt w:val="bullet"/>
+      <w:lvlText w:val="o"/>
+      <w:lvlJc w:val="left"/>
+      <w:pPr>
+        <w:ind w:left="5760" w:hanging="360"/>
+      </w:pPr>
+      <w:rPr>
+        <w:rFonts w:ascii="Courier New" w:hAnsi="Courier New" w:cs="Courier New" w:hint="default"/>
+      </w:rPr>
+    </w:lvl>
+    <w:lvl w:ilvl="8" w:tplc="04090005" w:tentative="1">
+      <w:start w:val="1"/>
+      <w:numFmt w:val="bullet"/>
+      <w:lvlText w:val=""/>
+      <w:lvlJc w:val="left"/>
+      <w:pPr>
+        <w:ind w:left="6480" w:hanging="360"/>
+      </w:pPr>
+      <w:rPr>
+        <w:rFonts w:ascii="Wingdings" w:hAnsi="Wingdings" w:hint="default"/>
+      </w:rPr>
+    </w:lvl>
+  </w:abstractNum>
+  <w:abstractNum w:abstractNumId="1" w15:restartNumberingAfterBreak="0">
+    <w:nsid w:val="1ACE19D3"/>
+    <w:multiLevelType w:val="hybridMultilevel"/>
+    <w:tmpl w:val="E6609026"/>
+    <w:lvl w:ilvl="0" w:tplc="04090001">
+      <w:start w:val="1"/>
+      <w:numFmt w:val="bullet"/>
+      <w:lvlText w:val=""/>
+      <w:lvlJc w:val="left"/>
+      <w:pPr>
+        <w:ind w:left="720" w:hanging="360"/>
+      </w:pPr>
+      <w:rPr>
+        <w:rFonts w:ascii="Symbol" w:hAnsi="Symbol" w:hint="default"/>
+      </w:rPr>
+    </w:lvl>
+    <w:lvl w:ilvl="1" w:tplc="04090003" w:tentative="1">
+      <w:start w:val="1"/>
+      <w:numFmt w:val="bullet"/>
+      <w:lvlText w:val="o"/>
+      <w:lvlJc w:val="left"/>
+      <w:pPr>
+        <w:ind w:left="1440" w:hanging="360"/>
+      </w:pPr>
+      <w:rPr>
+        <w:rFonts w:ascii="Courier New" w:hAnsi="Courier New" w:cs="Courier New" w:hint="default"/>
+      </w:rPr>
+    </w:lvl>
+    <w:lvl w:ilvl="2" w:tplc="04090005" w:tentative="1">
+      <w:start w:val="1"/>
+      <w:numFmt w:val="bullet"/>
+      <w:lvlText w:val=""/>
+      <w:lvlJc w:val="left"/>
+      <w:pPr>
+        <w:ind w:left="2160" w:hanging="360"/>
+      </w:pPr>
+      <w:rPr>
+        <w:rFonts w:ascii="Wingdings" w:hAnsi="Wingdings" w:hint="default"/>
+      </w:rPr>
+    </w:lvl>
+    <w:lvl w:ilvl="3" w:tplc="04090001" w:tentative="1">
+      <w:start w:val="1"/>
+      <w:numFmt w:val="bullet"/>
+      <w:lvlText w:val=""/>
+      <w:lvlJc w:val="left"/>
+      <w:pPr>
+        <w:ind w:left="2880" w:hanging="360"/>
+      </w:pPr>
+      <w:rPr>
+        <w:rFonts w:ascii="Symbol" w:hAnsi="Symbol" w:hint="default"/>
+      </w:rPr>
+    </w:lvl>
+    <w:lvl w:ilvl="4" w:tplc="04090003" w:tentative="1">
+      <w:start w:val="1"/>
+      <w:numFmt w:val="bullet"/>
+      <w:lvlText w:val="o"/>
+      <w:lvlJc w:val="left"/>
+      <w:pPr>
+        <w:ind w:left="3600" w:hanging="360"/>
+      </w:pPr>
+      <w:rPr>
+        <w:rFonts w:ascii="Courier New" w:hAnsi="Courier New" w:cs="Courier New" w:hint="default"/>
+      </w:rPr>
+    </w:lvl>
+    <w:lvl w:ilvl="5" w:tplc="04090005" w:tentative="1">
+      <w:start w:val="1"/>
+      <w:numFmt w:val="bullet"/>
+      <w:lvlText w:val=""/>
+      <w:lvlJc w:val="left"/>
+      <w:pPr>
+        <w:ind w:left="4320" w:hanging="360"/>
+      </w:pPr>
+      <w:rPr>
+        <w:rFonts w:ascii="Wingdings" w:hAnsi="Wingdings" w:hint="default"/>
+      </w:rPr>
+    </w:lvl>
+    <w:lvl w:ilvl="6" w:tplc="04090001" w:tentative="1">
+      <w:start w:val="1"/>
+      <w:numFmt w:val="bullet"/>
+      <w:lvlText w:val=""/>
+      <w:lvlJc w:val="left"/>
+      <w:pPr>
+        <w:ind w:left="5040" w:hanging="360"/>
+      </w:pPr>
+      <w:rPr>
+        <w:rFonts w:ascii="Symbol" w:hAnsi="Symbol" w:hint="default"/>
+      </w:rPr>
+    </w:lvl>
+    <w:lvl w:ilvl="7" w:tplc="04090003" w:tentative="1">
+      <w:start w:val="1"/>
+      <w:numFmt w:val="bullet"/>
+      <w:lvlText w:val="o"/>
+      <w:lvlJc w:val="left"/>
+      <w:pPr>
+        <w:ind w:left="5760" w:hanging="360"/>
+      </w:pPr>
+      <w:rPr>
+        <w:rFonts w:ascii="Courier New" w:hAnsi="Courier New" w:cs="Courier New" w:hint="default"/>
+      </w:rPr>
+    </w:lvl>
+    <w:lvl w:ilvl="8" w:tplc="04090005" w:tentative="1">
+      <w:start w:val="1"/>
+      <w:numFmt w:val="bullet"/>
+      <w:lvlText w:val=""/>
+      <w:lvlJc w:val="left"/>
+      <w:pPr>
+        <w:ind w:left="6480" w:hanging="360"/>
+      </w:pPr>
+      <w:rPr>
+        <w:rFonts w:ascii="Wingdings" w:hAnsi="Wingdings" w:hint="default"/>
+      </w:rPr>
+    </w:lvl>
+  </w:abstractNum>
+  <w:abstractNum w:abstractNumId="2" w15:restartNumberingAfterBreak="0">
     <w:nsid w:val="39F656C8"/>
     <w:multiLevelType w:val="hybridMultilevel"/>
     <w:tmpl w:val="F88CD96E"/>
@@ -1818,7 +3655,233 @@
       </w:rPr>
     </w:lvl>
   </w:abstractNum>
-  <w:abstractNum w:abstractNumId="1" w15:restartNumberingAfterBreak="0">
+  <w:abstractNum w:abstractNumId="3" w15:restartNumberingAfterBreak="0">
+    <w:nsid w:val="3BF85C0B"/>
+    <w:multiLevelType w:val="hybridMultilevel"/>
+    <w:tmpl w:val="3D6264C0"/>
+    <w:lvl w:ilvl="0" w:tplc="04090001">
+      <w:start w:val="1"/>
+      <w:numFmt w:val="bullet"/>
+      <w:lvlText w:val=""/>
+      <w:lvlJc w:val="left"/>
+      <w:pPr>
+        <w:ind w:left="720" w:hanging="360"/>
+      </w:pPr>
+      <w:rPr>
+        <w:rFonts w:ascii="Symbol" w:hAnsi="Symbol" w:hint="default"/>
+      </w:rPr>
+    </w:lvl>
+    <w:lvl w:ilvl="1" w:tplc="04090003" w:tentative="1">
+      <w:start w:val="1"/>
+      <w:numFmt w:val="bullet"/>
+      <w:lvlText w:val="o"/>
+      <w:lvlJc w:val="left"/>
+      <w:pPr>
+        <w:ind w:left="1440" w:hanging="360"/>
+      </w:pPr>
+      <w:rPr>
+        <w:rFonts w:ascii="Courier New" w:hAnsi="Courier New" w:cs="Courier New" w:hint="default"/>
+      </w:rPr>
+    </w:lvl>
+    <w:lvl w:ilvl="2" w:tplc="04090005" w:tentative="1">
+      <w:start w:val="1"/>
+      <w:numFmt w:val="bullet"/>
+      <w:lvlText w:val=""/>
+      <w:lvlJc w:val="left"/>
+      <w:pPr>
+        <w:ind w:left="2160" w:hanging="360"/>
+      </w:pPr>
+      <w:rPr>
+        <w:rFonts w:ascii="Wingdings" w:hAnsi="Wingdings" w:hint="default"/>
+      </w:rPr>
+    </w:lvl>
+    <w:lvl w:ilvl="3" w:tplc="04090001" w:tentative="1">
+      <w:start w:val="1"/>
+      <w:numFmt w:val="bullet"/>
+      <w:lvlText w:val=""/>
+      <w:lvlJc w:val="left"/>
+      <w:pPr>
+        <w:ind w:left="2880" w:hanging="360"/>
+      </w:pPr>
+      <w:rPr>
+        <w:rFonts w:ascii="Symbol" w:hAnsi="Symbol" w:hint="default"/>
+      </w:rPr>
+    </w:lvl>
+    <w:lvl w:ilvl="4" w:tplc="04090003" w:tentative="1">
+      <w:start w:val="1"/>
+      <w:numFmt w:val="bullet"/>
+      <w:lvlText w:val="o"/>
+      <w:lvlJc w:val="left"/>
+      <w:pPr>
+        <w:ind w:left="3600" w:hanging="360"/>
+      </w:pPr>
+      <w:rPr>
+        <w:rFonts w:ascii="Courier New" w:hAnsi="Courier New" w:cs="Courier New" w:hint="default"/>
+      </w:rPr>
+    </w:lvl>
+    <w:lvl w:ilvl="5" w:tplc="04090005" w:tentative="1">
+      <w:start w:val="1"/>
+      <w:numFmt w:val="bullet"/>
+      <w:lvlText w:val=""/>
+      <w:lvlJc w:val="left"/>
+      <w:pPr>
+        <w:ind w:left="4320" w:hanging="360"/>
+      </w:pPr>
+      <w:rPr>
+        <w:rFonts w:ascii="Wingdings" w:hAnsi="Wingdings" w:hint="default"/>
+      </w:rPr>
+    </w:lvl>
+    <w:lvl w:ilvl="6" w:tplc="04090001" w:tentative="1">
+      <w:start w:val="1"/>
+      <w:numFmt w:val="bullet"/>
+      <w:lvlText w:val=""/>
+      <w:lvlJc w:val="left"/>
+      <w:pPr>
+        <w:ind w:left="5040" w:hanging="360"/>
+      </w:pPr>
+      <w:rPr>
+        <w:rFonts w:ascii="Symbol" w:hAnsi="Symbol" w:hint="default"/>
+      </w:rPr>
+    </w:lvl>
+    <w:lvl w:ilvl="7" w:tplc="04090003" w:tentative="1">
+      <w:start w:val="1"/>
+      <w:numFmt w:val="bullet"/>
+      <w:lvlText w:val="o"/>
+      <w:lvlJc w:val="left"/>
+      <w:pPr>
+        <w:ind w:left="5760" w:hanging="360"/>
+      </w:pPr>
+      <w:rPr>
+        <w:rFonts w:ascii="Courier New" w:hAnsi="Courier New" w:cs="Courier New" w:hint="default"/>
+      </w:rPr>
+    </w:lvl>
+    <w:lvl w:ilvl="8" w:tplc="04090005" w:tentative="1">
+      <w:start w:val="1"/>
+      <w:numFmt w:val="bullet"/>
+      <w:lvlText w:val=""/>
+      <w:lvlJc w:val="left"/>
+      <w:pPr>
+        <w:ind w:left="6480" w:hanging="360"/>
+      </w:pPr>
+      <w:rPr>
+        <w:rFonts w:ascii="Wingdings" w:hAnsi="Wingdings" w:hint="default"/>
+      </w:rPr>
+    </w:lvl>
+  </w:abstractNum>
+  <w:abstractNum w:abstractNumId="4" w15:restartNumberingAfterBreak="0">
+    <w:nsid w:val="50E51A98"/>
+    <w:multiLevelType w:val="hybridMultilevel"/>
+    <w:tmpl w:val="B426BD4A"/>
+    <w:lvl w:ilvl="0" w:tplc="04090001">
+      <w:start w:val="1"/>
+      <w:numFmt w:val="bullet"/>
+      <w:lvlText w:val=""/>
+      <w:lvlJc w:val="left"/>
+      <w:pPr>
+        <w:ind w:left="720" w:hanging="360"/>
+      </w:pPr>
+      <w:rPr>
+        <w:rFonts w:ascii="Symbol" w:hAnsi="Symbol" w:hint="default"/>
+      </w:rPr>
+    </w:lvl>
+    <w:lvl w:ilvl="1" w:tplc="04090003" w:tentative="1">
+      <w:start w:val="1"/>
+      <w:numFmt w:val="bullet"/>
+      <w:lvlText w:val="o"/>
+      <w:lvlJc w:val="left"/>
+      <w:pPr>
+        <w:ind w:left="1440" w:hanging="360"/>
+      </w:pPr>
+      <w:rPr>
+        <w:rFonts w:ascii="Courier New" w:hAnsi="Courier New" w:cs="Courier New" w:hint="default"/>
+      </w:rPr>
+    </w:lvl>
+    <w:lvl w:ilvl="2" w:tplc="04090005" w:tentative="1">
+      <w:start w:val="1"/>
+      <w:numFmt w:val="bullet"/>
+      <w:lvlText w:val=""/>
+      <w:lvlJc w:val="left"/>
+      <w:pPr>
+        <w:ind w:left="2160" w:hanging="360"/>
+      </w:pPr>
+      <w:rPr>
+        <w:rFonts w:ascii="Wingdings" w:hAnsi="Wingdings" w:hint="default"/>
+      </w:rPr>
+    </w:lvl>
+    <w:lvl w:ilvl="3" w:tplc="04090001" w:tentative="1">
+      <w:start w:val="1"/>
+      <w:numFmt w:val="bullet"/>
+      <w:lvlText w:val=""/>
+      <w:lvlJc w:val="left"/>
+      <w:pPr>
+        <w:ind w:left="2880" w:hanging="360"/>
+      </w:pPr>
+      <w:rPr>
+        <w:rFonts w:ascii="Symbol" w:hAnsi="Symbol" w:hint="default"/>
+      </w:rPr>
+    </w:lvl>
+    <w:lvl w:ilvl="4" w:tplc="04090003" w:tentative="1">
+      <w:start w:val="1"/>
+      <w:numFmt w:val="bullet"/>
+      <w:lvlText w:val="o"/>
+      <w:lvlJc w:val="left"/>
+      <w:pPr>
+        <w:ind w:left="3600" w:hanging="360"/>
+      </w:pPr>
+      <w:rPr>
+        <w:rFonts w:ascii="Courier New" w:hAnsi="Courier New" w:cs="Courier New" w:hint="default"/>
+      </w:rPr>
+    </w:lvl>
+    <w:lvl w:ilvl="5" w:tplc="04090005" w:tentative="1">
+      <w:start w:val="1"/>
+      <w:numFmt w:val="bullet"/>
+      <w:lvlText w:val=""/>
+      <w:lvlJc w:val="left"/>
+      <w:pPr>
+        <w:ind w:left="4320" w:hanging="360"/>
+      </w:pPr>
+      <w:rPr>
+        <w:rFonts w:ascii="Wingdings" w:hAnsi="Wingdings" w:hint="default"/>
+      </w:rPr>
+    </w:lvl>
+    <w:lvl w:ilvl="6" w:tplc="04090001" w:tentative="1">
+      <w:start w:val="1"/>
+      <w:numFmt w:val="bullet"/>
+      <w:lvlText w:val=""/>
+      <w:lvlJc w:val="left"/>
+      <w:pPr>
+        <w:ind w:left="5040" w:hanging="360"/>
+      </w:pPr>
+      <w:rPr>
+        <w:rFonts w:ascii="Symbol" w:hAnsi="Symbol" w:hint="default"/>
+      </w:rPr>
+    </w:lvl>
+    <w:lvl w:ilvl="7" w:tplc="04090003" w:tentative="1">
+      <w:start w:val="1"/>
+      <w:numFmt w:val="bullet"/>
+      <w:lvlText w:val="o"/>
+      <w:lvlJc w:val="left"/>
+      <w:pPr>
+        <w:ind w:left="5760" w:hanging="360"/>
+      </w:pPr>
+      <w:rPr>
+        <w:rFonts w:ascii="Courier New" w:hAnsi="Courier New" w:cs="Courier New" w:hint="default"/>
+      </w:rPr>
+    </w:lvl>
+    <w:lvl w:ilvl="8" w:tplc="04090005" w:tentative="1">
+      <w:start w:val="1"/>
+      <w:numFmt w:val="bullet"/>
+      <w:lvlText w:val=""/>
+      <w:lvlJc w:val="left"/>
+      <w:pPr>
+        <w:ind w:left="6480" w:hanging="360"/>
+      </w:pPr>
+      <w:rPr>
+        <w:rFonts w:ascii="Wingdings" w:hAnsi="Wingdings" w:hint="default"/>
+      </w:rPr>
+    </w:lvl>
+  </w:abstractNum>
+  <w:abstractNum w:abstractNumId="5" w15:restartNumberingAfterBreak="0">
     <w:nsid w:val="52E27370"/>
     <w:multiLevelType w:val="hybridMultilevel"/>
     <w:tmpl w:val="CAC204A2"/>
@@ -1931,11 +3994,603 @@
       </w:rPr>
     </w:lvl>
   </w:abstractNum>
+  <w:abstractNum w:abstractNumId="6" w15:restartNumberingAfterBreak="0">
+    <w:nsid w:val="53744CD5"/>
+    <w:multiLevelType w:val="hybridMultilevel"/>
+    <w:tmpl w:val="72F825E4"/>
+    <w:lvl w:ilvl="0" w:tplc="04090001">
+      <w:start w:val="1"/>
+      <w:numFmt w:val="bullet"/>
+      <w:lvlText w:val=""/>
+      <w:lvlJc w:val="left"/>
+      <w:pPr>
+        <w:ind w:left="720" w:hanging="360"/>
+      </w:pPr>
+      <w:rPr>
+        <w:rFonts w:ascii="Symbol" w:hAnsi="Symbol" w:hint="default"/>
+      </w:rPr>
+    </w:lvl>
+    <w:lvl w:ilvl="1" w:tplc="04090003" w:tentative="1">
+      <w:start w:val="1"/>
+      <w:numFmt w:val="bullet"/>
+      <w:lvlText w:val="o"/>
+      <w:lvlJc w:val="left"/>
+      <w:pPr>
+        <w:ind w:left="1440" w:hanging="360"/>
+      </w:pPr>
+      <w:rPr>
+        <w:rFonts w:ascii="Courier New" w:hAnsi="Courier New" w:cs="Courier New" w:hint="default"/>
+      </w:rPr>
+    </w:lvl>
+    <w:lvl w:ilvl="2" w:tplc="04090005" w:tentative="1">
+      <w:start w:val="1"/>
+      <w:numFmt w:val="bullet"/>
+      <w:lvlText w:val=""/>
+      <w:lvlJc w:val="left"/>
+      <w:pPr>
+        <w:ind w:left="2160" w:hanging="360"/>
+      </w:pPr>
+      <w:rPr>
+        <w:rFonts w:ascii="Wingdings" w:hAnsi="Wingdings" w:hint="default"/>
+      </w:rPr>
+    </w:lvl>
+    <w:lvl w:ilvl="3" w:tplc="04090001" w:tentative="1">
+      <w:start w:val="1"/>
+      <w:numFmt w:val="bullet"/>
+      <w:lvlText w:val=""/>
+      <w:lvlJc w:val="left"/>
+      <w:pPr>
+        <w:ind w:left="2880" w:hanging="360"/>
+      </w:pPr>
+      <w:rPr>
+        <w:rFonts w:ascii="Symbol" w:hAnsi="Symbol" w:hint="default"/>
+      </w:rPr>
+    </w:lvl>
+    <w:lvl w:ilvl="4" w:tplc="04090003" w:tentative="1">
+      <w:start w:val="1"/>
+      <w:numFmt w:val="bullet"/>
+      <w:lvlText w:val="o"/>
+      <w:lvlJc w:val="left"/>
+      <w:pPr>
+        <w:ind w:left="3600" w:hanging="360"/>
+      </w:pPr>
+      <w:rPr>
+        <w:rFonts w:ascii="Courier New" w:hAnsi="Courier New" w:cs="Courier New" w:hint="default"/>
+      </w:rPr>
+    </w:lvl>
+    <w:lvl w:ilvl="5" w:tplc="04090005" w:tentative="1">
+      <w:start w:val="1"/>
+      <w:numFmt w:val="bullet"/>
+      <w:lvlText w:val=""/>
+      <w:lvlJc w:val="left"/>
+      <w:pPr>
+        <w:ind w:left="4320" w:hanging="360"/>
+      </w:pPr>
+      <w:rPr>
+        <w:rFonts w:ascii="Wingdings" w:hAnsi="Wingdings" w:hint="default"/>
+      </w:rPr>
+    </w:lvl>
+    <w:lvl w:ilvl="6" w:tplc="04090001" w:tentative="1">
+      <w:start w:val="1"/>
+      <w:numFmt w:val="bullet"/>
+      <w:lvlText w:val=""/>
+      <w:lvlJc w:val="left"/>
+      <w:pPr>
+        <w:ind w:left="5040" w:hanging="360"/>
+      </w:pPr>
+      <w:rPr>
+        <w:rFonts w:ascii="Symbol" w:hAnsi="Symbol" w:hint="default"/>
+      </w:rPr>
+    </w:lvl>
+    <w:lvl w:ilvl="7" w:tplc="04090003" w:tentative="1">
+      <w:start w:val="1"/>
+      <w:numFmt w:val="bullet"/>
+      <w:lvlText w:val="o"/>
+      <w:lvlJc w:val="left"/>
+      <w:pPr>
+        <w:ind w:left="5760" w:hanging="360"/>
+      </w:pPr>
+      <w:rPr>
+        <w:rFonts w:ascii="Courier New" w:hAnsi="Courier New" w:cs="Courier New" w:hint="default"/>
+      </w:rPr>
+    </w:lvl>
+    <w:lvl w:ilvl="8" w:tplc="04090005" w:tentative="1">
+      <w:start w:val="1"/>
+      <w:numFmt w:val="bullet"/>
+      <w:lvlText w:val=""/>
+      <w:lvlJc w:val="left"/>
+      <w:pPr>
+        <w:ind w:left="6480" w:hanging="360"/>
+      </w:pPr>
+      <w:rPr>
+        <w:rFonts w:ascii="Wingdings" w:hAnsi="Wingdings" w:hint="default"/>
+      </w:rPr>
+    </w:lvl>
+  </w:abstractNum>
+  <w:abstractNum w:abstractNumId="7" w15:restartNumberingAfterBreak="0">
+    <w:nsid w:val="5C753F24"/>
+    <w:multiLevelType w:val="hybridMultilevel"/>
+    <w:tmpl w:val="36969290"/>
+    <w:lvl w:ilvl="0" w:tplc="04090001">
+      <w:start w:val="1"/>
+      <w:numFmt w:val="bullet"/>
+      <w:lvlText w:val=""/>
+      <w:lvlJc w:val="left"/>
+      <w:pPr>
+        <w:ind w:left="720" w:hanging="360"/>
+      </w:pPr>
+      <w:rPr>
+        <w:rFonts w:ascii="Symbol" w:hAnsi="Symbol" w:hint="default"/>
+      </w:rPr>
+    </w:lvl>
+    <w:lvl w:ilvl="1" w:tplc="04090003" w:tentative="1">
+      <w:start w:val="1"/>
+      <w:numFmt w:val="bullet"/>
+      <w:lvlText w:val="o"/>
+      <w:lvlJc w:val="left"/>
+      <w:pPr>
+        <w:ind w:left="1440" w:hanging="360"/>
+      </w:pPr>
+      <w:rPr>
+        <w:rFonts w:ascii="Courier New" w:hAnsi="Courier New" w:cs="Courier New" w:hint="default"/>
+      </w:rPr>
+    </w:lvl>
+    <w:lvl w:ilvl="2" w:tplc="04090005" w:tentative="1">
+      <w:start w:val="1"/>
+      <w:numFmt w:val="bullet"/>
+      <w:lvlText w:val=""/>
+      <w:lvlJc w:val="left"/>
+      <w:pPr>
+        <w:ind w:left="2160" w:hanging="360"/>
+      </w:pPr>
+      <w:rPr>
+        <w:rFonts w:ascii="Wingdings" w:hAnsi="Wingdings" w:hint="default"/>
+      </w:rPr>
+    </w:lvl>
+    <w:lvl w:ilvl="3" w:tplc="04090001" w:tentative="1">
+      <w:start w:val="1"/>
+      <w:numFmt w:val="bullet"/>
+      <w:lvlText w:val=""/>
+      <w:lvlJc w:val="left"/>
+      <w:pPr>
+        <w:ind w:left="2880" w:hanging="360"/>
+      </w:pPr>
+      <w:rPr>
+        <w:rFonts w:ascii="Symbol" w:hAnsi="Symbol" w:hint="default"/>
+      </w:rPr>
+    </w:lvl>
+    <w:lvl w:ilvl="4" w:tplc="04090003" w:tentative="1">
+      <w:start w:val="1"/>
+      <w:numFmt w:val="bullet"/>
+      <w:lvlText w:val="o"/>
+      <w:lvlJc w:val="left"/>
+      <w:pPr>
+        <w:ind w:left="3600" w:hanging="360"/>
+      </w:pPr>
+      <w:rPr>
+        <w:rFonts w:ascii="Courier New" w:hAnsi="Courier New" w:cs="Courier New" w:hint="default"/>
+      </w:rPr>
+    </w:lvl>
+    <w:lvl w:ilvl="5" w:tplc="04090005" w:tentative="1">
+      <w:start w:val="1"/>
+      <w:numFmt w:val="bullet"/>
+      <w:lvlText w:val=""/>
+      <w:lvlJc w:val="left"/>
+      <w:pPr>
+        <w:ind w:left="4320" w:hanging="360"/>
+      </w:pPr>
+      <w:rPr>
+        <w:rFonts w:ascii="Wingdings" w:hAnsi="Wingdings" w:hint="default"/>
+      </w:rPr>
+    </w:lvl>
+    <w:lvl w:ilvl="6" w:tplc="04090001" w:tentative="1">
+      <w:start w:val="1"/>
+      <w:numFmt w:val="bullet"/>
+      <w:lvlText w:val=""/>
+      <w:lvlJc w:val="left"/>
+      <w:pPr>
+        <w:ind w:left="5040" w:hanging="360"/>
+      </w:pPr>
+      <w:rPr>
+        <w:rFonts w:ascii="Symbol" w:hAnsi="Symbol" w:hint="default"/>
+      </w:rPr>
+    </w:lvl>
+    <w:lvl w:ilvl="7" w:tplc="04090003" w:tentative="1">
+      <w:start w:val="1"/>
+      <w:numFmt w:val="bullet"/>
+      <w:lvlText w:val="o"/>
+      <w:lvlJc w:val="left"/>
+      <w:pPr>
+        <w:ind w:left="5760" w:hanging="360"/>
+      </w:pPr>
+      <w:rPr>
+        <w:rFonts w:ascii="Courier New" w:hAnsi="Courier New" w:cs="Courier New" w:hint="default"/>
+      </w:rPr>
+    </w:lvl>
+    <w:lvl w:ilvl="8" w:tplc="04090005" w:tentative="1">
+      <w:start w:val="1"/>
+      <w:numFmt w:val="bullet"/>
+      <w:lvlText w:val=""/>
+      <w:lvlJc w:val="left"/>
+      <w:pPr>
+        <w:ind w:left="6480" w:hanging="360"/>
+      </w:pPr>
+      <w:rPr>
+        <w:rFonts w:ascii="Wingdings" w:hAnsi="Wingdings" w:hint="default"/>
+      </w:rPr>
+    </w:lvl>
+  </w:abstractNum>
+  <w:abstractNum w:abstractNumId="8" w15:restartNumberingAfterBreak="0">
+    <w:nsid w:val="5C811A55"/>
+    <w:multiLevelType w:val="hybridMultilevel"/>
+    <w:tmpl w:val="BB80C9E2"/>
+    <w:lvl w:ilvl="0" w:tplc="04090001">
+      <w:start w:val="1"/>
+      <w:numFmt w:val="bullet"/>
+      <w:lvlText w:val=""/>
+      <w:lvlJc w:val="left"/>
+      <w:pPr>
+        <w:ind w:left="720" w:hanging="360"/>
+      </w:pPr>
+      <w:rPr>
+        <w:rFonts w:ascii="Symbol" w:hAnsi="Symbol" w:hint="default"/>
+      </w:rPr>
+    </w:lvl>
+    <w:lvl w:ilvl="1" w:tplc="04090003" w:tentative="1">
+      <w:start w:val="1"/>
+      <w:numFmt w:val="bullet"/>
+      <w:lvlText w:val="o"/>
+      <w:lvlJc w:val="left"/>
+      <w:pPr>
+        <w:ind w:left="1440" w:hanging="360"/>
+      </w:pPr>
+      <w:rPr>
+        <w:rFonts w:ascii="Courier New" w:hAnsi="Courier New" w:cs="Courier New" w:hint="default"/>
+      </w:rPr>
+    </w:lvl>
+    <w:lvl w:ilvl="2" w:tplc="04090005" w:tentative="1">
+      <w:start w:val="1"/>
+      <w:numFmt w:val="bullet"/>
+      <w:lvlText w:val=""/>
+      <w:lvlJc w:val="left"/>
+      <w:pPr>
+        <w:ind w:left="2160" w:hanging="360"/>
+      </w:pPr>
+      <w:rPr>
+        <w:rFonts w:ascii="Wingdings" w:hAnsi="Wingdings" w:hint="default"/>
+      </w:rPr>
+    </w:lvl>
+    <w:lvl w:ilvl="3" w:tplc="04090001" w:tentative="1">
+      <w:start w:val="1"/>
+      <w:numFmt w:val="bullet"/>
+      <w:lvlText w:val=""/>
+      <w:lvlJc w:val="left"/>
+      <w:pPr>
+        <w:ind w:left="2880" w:hanging="360"/>
+      </w:pPr>
+      <w:rPr>
+        <w:rFonts w:ascii="Symbol" w:hAnsi="Symbol" w:hint="default"/>
+      </w:rPr>
+    </w:lvl>
+    <w:lvl w:ilvl="4" w:tplc="04090003" w:tentative="1">
+      <w:start w:val="1"/>
+      <w:numFmt w:val="bullet"/>
+      <w:lvlText w:val="o"/>
+      <w:lvlJc w:val="left"/>
+      <w:pPr>
+        <w:ind w:left="3600" w:hanging="360"/>
+      </w:pPr>
+      <w:rPr>
+        <w:rFonts w:ascii="Courier New" w:hAnsi="Courier New" w:cs="Courier New" w:hint="default"/>
+      </w:rPr>
+    </w:lvl>
+    <w:lvl w:ilvl="5" w:tplc="04090005" w:tentative="1">
+      <w:start w:val="1"/>
+      <w:numFmt w:val="bullet"/>
+      <w:lvlText w:val=""/>
+      <w:lvlJc w:val="left"/>
+      <w:pPr>
+        <w:ind w:left="4320" w:hanging="360"/>
+      </w:pPr>
+      <w:rPr>
+        <w:rFonts w:ascii="Wingdings" w:hAnsi="Wingdings" w:hint="default"/>
+      </w:rPr>
+    </w:lvl>
+    <w:lvl w:ilvl="6" w:tplc="04090001" w:tentative="1">
+      <w:start w:val="1"/>
+      <w:numFmt w:val="bullet"/>
+      <w:lvlText w:val=""/>
+      <w:lvlJc w:val="left"/>
+      <w:pPr>
+        <w:ind w:left="5040" w:hanging="360"/>
+      </w:pPr>
+      <w:rPr>
+        <w:rFonts w:ascii="Symbol" w:hAnsi="Symbol" w:hint="default"/>
+      </w:rPr>
+    </w:lvl>
+    <w:lvl w:ilvl="7" w:tplc="04090003" w:tentative="1">
+      <w:start w:val="1"/>
+      <w:numFmt w:val="bullet"/>
+      <w:lvlText w:val="o"/>
+      <w:lvlJc w:val="left"/>
+      <w:pPr>
+        <w:ind w:left="5760" w:hanging="360"/>
+      </w:pPr>
+      <w:rPr>
+        <w:rFonts w:ascii="Courier New" w:hAnsi="Courier New" w:cs="Courier New" w:hint="default"/>
+      </w:rPr>
+    </w:lvl>
+    <w:lvl w:ilvl="8" w:tplc="04090005" w:tentative="1">
+      <w:start w:val="1"/>
+      <w:numFmt w:val="bullet"/>
+      <w:lvlText w:val=""/>
+      <w:lvlJc w:val="left"/>
+      <w:pPr>
+        <w:ind w:left="6480" w:hanging="360"/>
+      </w:pPr>
+      <w:rPr>
+        <w:rFonts w:ascii="Wingdings" w:hAnsi="Wingdings" w:hint="default"/>
+      </w:rPr>
+    </w:lvl>
+  </w:abstractNum>
+  <w:abstractNum w:abstractNumId="9" w15:restartNumberingAfterBreak="0">
+    <w:nsid w:val="62C44E8A"/>
+    <w:multiLevelType w:val="hybridMultilevel"/>
+    <w:tmpl w:val="3BD82D9E"/>
+    <w:lvl w:ilvl="0" w:tplc="04090001">
+      <w:start w:val="1"/>
+      <w:numFmt w:val="bullet"/>
+      <w:lvlText w:val=""/>
+      <w:lvlJc w:val="left"/>
+      <w:pPr>
+        <w:ind w:left="720" w:hanging="360"/>
+      </w:pPr>
+      <w:rPr>
+        <w:rFonts w:ascii="Symbol" w:hAnsi="Symbol" w:hint="default"/>
+      </w:rPr>
+    </w:lvl>
+    <w:lvl w:ilvl="1" w:tplc="04090003" w:tentative="1">
+      <w:start w:val="1"/>
+      <w:numFmt w:val="bullet"/>
+      <w:lvlText w:val="o"/>
+      <w:lvlJc w:val="left"/>
+      <w:pPr>
+        <w:ind w:left="1440" w:hanging="360"/>
+      </w:pPr>
+      <w:rPr>
+        <w:rFonts w:ascii="Courier New" w:hAnsi="Courier New" w:cs="Courier New" w:hint="default"/>
+      </w:rPr>
+    </w:lvl>
+    <w:lvl w:ilvl="2" w:tplc="04090005" w:tentative="1">
+      <w:start w:val="1"/>
+      <w:numFmt w:val="bullet"/>
+      <w:lvlText w:val=""/>
+      <w:lvlJc w:val="left"/>
+      <w:pPr>
+        <w:ind w:left="2160" w:hanging="360"/>
+      </w:pPr>
+      <w:rPr>
+        <w:rFonts w:ascii="Wingdings" w:hAnsi="Wingdings" w:hint="default"/>
+      </w:rPr>
+    </w:lvl>
+    <w:lvl w:ilvl="3" w:tplc="04090001" w:tentative="1">
+      <w:start w:val="1"/>
+      <w:numFmt w:val="bullet"/>
+      <w:lvlText w:val=""/>
+      <w:lvlJc w:val="left"/>
+      <w:pPr>
+        <w:ind w:left="2880" w:hanging="360"/>
+      </w:pPr>
+      <w:rPr>
+        <w:rFonts w:ascii="Symbol" w:hAnsi="Symbol" w:hint="default"/>
+      </w:rPr>
+    </w:lvl>
+    <w:lvl w:ilvl="4" w:tplc="04090003" w:tentative="1">
+      <w:start w:val="1"/>
+      <w:numFmt w:val="bullet"/>
+      <w:lvlText w:val="o"/>
+      <w:lvlJc w:val="left"/>
+      <w:pPr>
+        <w:ind w:left="3600" w:hanging="360"/>
+      </w:pPr>
+      <w:rPr>
+        <w:rFonts w:ascii="Courier New" w:hAnsi="Courier New" w:cs="Courier New" w:hint="default"/>
+      </w:rPr>
+    </w:lvl>
+    <w:lvl w:ilvl="5" w:tplc="04090005" w:tentative="1">
+      <w:start w:val="1"/>
+      <w:numFmt w:val="bullet"/>
+      <w:lvlText w:val=""/>
+      <w:lvlJc w:val="left"/>
+      <w:pPr>
+        <w:ind w:left="4320" w:hanging="360"/>
+      </w:pPr>
+      <w:rPr>
+        <w:rFonts w:ascii="Wingdings" w:hAnsi="Wingdings" w:hint="default"/>
+      </w:rPr>
+    </w:lvl>
+    <w:lvl w:ilvl="6" w:tplc="04090001" w:tentative="1">
+      <w:start w:val="1"/>
+      <w:numFmt w:val="bullet"/>
+      <w:lvlText w:val=""/>
+      <w:lvlJc w:val="left"/>
+      <w:pPr>
+        <w:ind w:left="5040" w:hanging="360"/>
+      </w:pPr>
+      <w:rPr>
+        <w:rFonts w:ascii="Symbol" w:hAnsi="Symbol" w:hint="default"/>
+      </w:rPr>
+    </w:lvl>
+    <w:lvl w:ilvl="7" w:tplc="04090003" w:tentative="1">
+      <w:start w:val="1"/>
+      <w:numFmt w:val="bullet"/>
+      <w:lvlText w:val="o"/>
+      <w:lvlJc w:val="left"/>
+      <w:pPr>
+        <w:ind w:left="5760" w:hanging="360"/>
+      </w:pPr>
+      <w:rPr>
+        <w:rFonts w:ascii="Courier New" w:hAnsi="Courier New" w:cs="Courier New" w:hint="default"/>
+      </w:rPr>
+    </w:lvl>
+    <w:lvl w:ilvl="8" w:tplc="04090005" w:tentative="1">
+      <w:start w:val="1"/>
+      <w:numFmt w:val="bullet"/>
+      <w:lvlText w:val=""/>
+      <w:lvlJc w:val="left"/>
+      <w:pPr>
+        <w:ind w:left="6480" w:hanging="360"/>
+      </w:pPr>
+      <w:rPr>
+        <w:rFonts w:ascii="Wingdings" w:hAnsi="Wingdings" w:hint="default"/>
+      </w:rPr>
+    </w:lvl>
+  </w:abstractNum>
+  <w:abstractNum w:abstractNumId="10" w15:restartNumberingAfterBreak="0">
+    <w:nsid w:val="662C7A86"/>
+    <w:multiLevelType w:val="hybridMultilevel"/>
+    <w:tmpl w:val="5FA6D7FE"/>
+    <w:lvl w:ilvl="0" w:tplc="04090001">
+      <w:start w:val="1"/>
+      <w:numFmt w:val="bullet"/>
+      <w:lvlText w:val=""/>
+      <w:lvlJc w:val="left"/>
+      <w:pPr>
+        <w:ind w:left="720" w:hanging="360"/>
+      </w:pPr>
+      <w:rPr>
+        <w:rFonts w:ascii="Symbol" w:hAnsi="Symbol" w:hint="default"/>
+      </w:rPr>
+    </w:lvl>
+    <w:lvl w:ilvl="1" w:tplc="04090003" w:tentative="1">
+      <w:start w:val="1"/>
+      <w:numFmt w:val="bullet"/>
+      <w:lvlText w:val="o"/>
+      <w:lvlJc w:val="left"/>
+      <w:pPr>
+        <w:ind w:left="1440" w:hanging="360"/>
+      </w:pPr>
+      <w:rPr>
+        <w:rFonts w:ascii="Courier New" w:hAnsi="Courier New" w:cs="Courier New" w:hint="default"/>
+      </w:rPr>
+    </w:lvl>
+    <w:lvl w:ilvl="2" w:tplc="04090005" w:tentative="1">
+      <w:start w:val="1"/>
+      <w:numFmt w:val="bullet"/>
+      <w:lvlText w:val=""/>
+      <w:lvlJc w:val="left"/>
+      <w:pPr>
+        <w:ind w:left="2160" w:hanging="360"/>
+      </w:pPr>
+      <w:rPr>
+        <w:rFonts w:ascii="Wingdings" w:hAnsi="Wingdings" w:hint="default"/>
+      </w:rPr>
+    </w:lvl>
+    <w:lvl w:ilvl="3" w:tplc="04090001" w:tentative="1">
+      <w:start w:val="1"/>
+      <w:numFmt w:val="bullet"/>
+      <w:lvlText w:val=""/>
+      <w:lvlJc w:val="left"/>
+      <w:pPr>
+        <w:ind w:left="2880" w:hanging="360"/>
+      </w:pPr>
+      <w:rPr>
+        <w:rFonts w:ascii="Symbol" w:hAnsi="Symbol" w:hint="default"/>
+      </w:rPr>
+    </w:lvl>
+    <w:lvl w:ilvl="4" w:tplc="04090003" w:tentative="1">
+      <w:start w:val="1"/>
+      <w:numFmt w:val="bullet"/>
+      <w:lvlText w:val="o"/>
+      <w:lvlJc w:val="left"/>
+      <w:pPr>
+        <w:ind w:left="3600" w:hanging="360"/>
+      </w:pPr>
+      <w:rPr>
+        <w:rFonts w:ascii="Courier New" w:hAnsi="Courier New" w:cs="Courier New" w:hint="default"/>
+      </w:rPr>
+    </w:lvl>
+    <w:lvl w:ilvl="5" w:tplc="04090005" w:tentative="1">
+      <w:start w:val="1"/>
+      <w:numFmt w:val="bullet"/>
+      <w:lvlText w:val=""/>
+      <w:lvlJc w:val="left"/>
+      <w:pPr>
+        <w:ind w:left="4320" w:hanging="360"/>
+      </w:pPr>
+      <w:rPr>
+        <w:rFonts w:ascii="Wingdings" w:hAnsi="Wingdings" w:hint="default"/>
+      </w:rPr>
+    </w:lvl>
+    <w:lvl w:ilvl="6" w:tplc="04090001" w:tentative="1">
+      <w:start w:val="1"/>
+      <w:numFmt w:val="bullet"/>
+      <w:lvlText w:val=""/>
+      <w:lvlJc w:val="left"/>
+      <w:pPr>
+        <w:ind w:left="5040" w:hanging="360"/>
+      </w:pPr>
+      <w:rPr>
+        <w:rFonts w:ascii="Symbol" w:hAnsi="Symbol" w:hint="default"/>
+      </w:rPr>
+    </w:lvl>
+    <w:lvl w:ilvl="7" w:tplc="04090003" w:tentative="1">
+      <w:start w:val="1"/>
+      <w:numFmt w:val="bullet"/>
+      <w:lvlText w:val="o"/>
+      <w:lvlJc w:val="left"/>
+      <w:pPr>
+        <w:ind w:left="5760" w:hanging="360"/>
+      </w:pPr>
+      <w:rPr>
+        <w:rFonts w:ascii="Courier New" w:hAnsi="Courier New" w:cs="Courier New" w:hint="default"/>
+      </w:rPr>
+    </w:lvl>
+    <w:lvl w:ilvl="8" w:tplc="04090005" w:tentative="1">
+      <w:start w:val="1"/>
+      <w:numFmt w:val="bullet"/>
+      <w:lvlText w:val=""/>
+      <w:lvlJc w:val="left"/>
+      <w:pPr>
+        <w:ind w:left="6480" w:hanging="360"/>
+      </w:pPr>
+      <w:rPr>
+        <w:rFonts w:ascii="Wingdings" w:hAnsi="Wingdings" w:hint="default"/>
+      </w:rPr>
+    </w:lvl>
+  </w:abstractNum>
   <w:num w:numId="1" w16cid:durableId="1371108741">
+    <w:abstractNumId w:val="5"/>
+  </w:num>
+  <w:num w:numId="2" w16cid:durableId="1319769590">
+    <w:abstractNumId w:val="2"/>
+  </w:num>
+  <w:num w:numId="3" w16cid:durableId="406925937">
+    <w:abstractNumId w:val="7"/>
+  </w:num>
+  <w:num w:numId="4" w16cid:durableId="2116095992">
+    <w:abstractNumId w:val="6"/>
+  </w:num>
+  <w:num w:numId="5" w16cid:durableId="241070291">
     <w:abstractNumId w:val="1"/>
   </w:num>
-  <w:num w:numId="2" w16cid:durableId="1319769590">
+  <w:num w:numId="6" w16cid:durableId="166793746">
+    <w:abstractNumId w:val="9"/>
+  </w:num>
+  <w:num w:numId="7" w16cid:durableId="1437821244">
+    <w:abstractNumId w:val="10"/>
+  </w:num>
+  <w:num w:numId="8" w16cid:durableId="1696691789">
+    <w:abstractNumId w:val="3"/>
+  </w:num>
+  <w:num w:numId="9" w16cid:durableId="1294797380">
     <w:abstractNumId w:val="0"/>
+  </w:num>
+  <w:num w:numId="10" w16cid:durableId="1362440540">
+    <w:abstractNumId w:val="4"/>
+  </w:num>
+  <w:num w:numId="11" w16cid:durableId="443773511">
+    <w:abstractNumId w:val="8"/>
   </w:num>
 </w:numbering>
 </file>

</xml_diff>